<commit_message>
Fonts in slides adjusted
</commit_message>
<xml_diff>
--- a/Peer Review.docx
+++ b/Peer Review.docx
@@ -551,696 +551,22 @@
     <w:p/>
     <w:p/>
     <w:p>
-      <w:pPr>
-        <w:pStyle w:val="berschrift1"/>
-      </w:pPr>
-      <w:r>
+      <w:r>
+        <w:rPr>
+          <w:rFonts w:asciiTheme="majorHAnsi" w:eastAsiaTheme="majorEastAsia" w:hAnsiTheme="majorHAnsi" w:cstheme="majorBidi"/>
+          <w:color w:val="2F5496" w:themeColor="accent1" w:themeShade="BF"/>
+          <w:sz w:val="32"/>
+          <w:szCs w:val="32"/>
+        </w:rPr>
         <w:lastRenderedPageBreak/>
-        <w:t>Types of peer review</w:t>
-      </w:r>
-    </w:p>
-    <w:p>
-      <w:pPr>
-        <w:spacing w:after="240"/>
-      </w:pPr>
-    </w:p>
-    <w:p>
-      <w:pPr>
-        <w:pStyle w:val="StandardWeb"/>
-      </w:pPr>
-      <w:r>
-        <w:t>The three most common types of peer review are:</w:t>
-      </w:r>
-    </w:p>
-    <w:p/>
-    <w:p>
-      <w:pPr>
-        <w:numPr>
-          <w:ilvl w:val="0"/>
-          <w:numId w:val="6"/>
-        </w:numPr>
-        <w:spacing w:before="100" w:beforeAutospacing="1" w:after="100" w:afterAutospacing="1" w:line="240" w:lineRule="auto"/>
-      </w:pPr>
-      <w:r>
-        <w:t>Single blind</w:t>
-      </w:r>
-    </w:p>
-    <w:p>
-      <w:pPr>
-        <w:numPr>
-          <w:ilvl w:val="0"/>
-          <w:numId w:val="6"/>
-        </w:numPr>
-        <w:spacing w:before="100" w:beforeAutospacing="1" w:after="100" w:afterAutospacing="1" w:line="240" w:lineRule="auto"/>
-      </w:pPr>
-      <w:r>
-        <w:t>Double blind</w:t>
-      </w:r>
-    </w:p>
-    <w:p>
-      <w:pPr>
-        <w:numPr>
-          <w:ilvl w:val="0"/>
-          <w:numId w:val="6"/>
-        </w:numPr>
-        <w:spacing w:before="100" w:beforeAutospacing="1" w:after="100" w:afterAutospacing="1" w:line="240" w:lineRule="auto"/>
-      </w:pPr>
-      <w:r>
-        <w:t>Open review</w:t>
-      </w:r>
-    </w:p>
-    <w:p>
-      <w:pPr>
-        <w:spacing w:after="0"/>
-      </w:pPr>
-    </w:p>
-    <w:p>
-      <w:pPr>
-        <w:pStyle w:val="StandardWeb"/>
-      </w:pPr>
-      <w:r>
-        <w:t>However, other models have evolved which include key variations from the standard approach. These include:</w:t>
-      </w:r>
-    </w:p>
-    <w:p/>
-    <w:p>
-      <w:pPr>
-        <w:numPr>
-          <w:ilvl w:val="0"/>
-          <w:numId w:val="7"/>
-        </w:numPr>
-        <w:spacing w:before="100" w:beforeAutospacing="1" w:after="100" w:afterAutospacing="1" w:line="240" w:lineRule="auto"/>
-      </w:pPr>
-      <w:r>
-        <w:t>Transferable</w:t>
-      </w:r>
-    </w:p>
-    <w:p>
-      <w:pPr>
-        <w:numPr>
-          <w:ilvl w:val="0"/>
-          <w:numId w:val="7"/>
-        </w:numPr>
-        <w:spacing w:before="100" w:beforeAutospacing="1" w:after="100" w:afterAutospacing="1" w:line="240" w:lineRule="auto"/>
-      </w:pPr>
-      <w:r>
-        <w:t>Collaborative</w:t>
-      </w:r>
-    </w:p>
-    <w:p>
-      <w:pPr>
-        <w:numPr>
-          <w:ilvl w:val="0"/>
-          <w:numId w:val="7"/>
-        </w:numPr>
-        <w:spacing w:before="100" w:beforeAutospacing="1" w:after="100" w:afterAutospacing="1" w:line="240" w:lineRule="auto"/>
-      </w:pPr>
-      <w:r>
-        <w:t>Post publication</w:t>
-      </w:r>
-    </w:p>
-    <w:p>
-      <w:pPr>
-        <w:spacing w:after="0"/>
-      </w:pPr>
-    </w:p>
-    <w:p>
-      <w:pPr>
-        <w:pStyle w:val="StandardWeb"/>
-      </w:pPr>
-      <w:r>
-        <w:t>The diagram below includes the many variables involved within the peer review process.</w:t>
-      </w:r>
-    </w:p>
-    <w:p>
+        <w:t>http://www.ccs.neu.edu/home/lieber/courses/csu670/sp09/lectures/code-review-types.pdf</w:t>
+      </w:r>
       <w:bookmarkStart w:id="0" w:name="_GoBack"/>
       <w:bookmarkEnd w:id="0"/>
     </w:p>
-    <w:p>
-      <w:pPr>
-        <w:pStyle w:val="berschrift3"/>
-      </w:pPr>
-      <w:r>
-        <w:t xml:space="preserve">Double blind </w:t>
-      </w:r>
-    </w:p>
-    <w:p>
-      <w:r>
-        <w:t>In this type of peer review the reviewers don't know the identity of authors, and vice versa. This is the most common form of peer review amongst social science and humanities journals.</w:t>
-      </w:r>
-      <w:r>
-        <w:br/>
-      </w:r>
-      <w:r>
-        <w:br/>
-      </w:r>
-      <w:r>
-        <w:rPr>
-          <w:rStyle w:val="indent"/>
-        </w:rPr>
-        <w:t xml:space="preserve">  </w:t>
-      </w:r>
-      <w:r>
-        <w:rPr>
-          <w:rStyle w:val="indent"/>
-          <w:b/>
-          <w:bCs/>
-        </w:rPr>
-        <w:t>Pros</w:t>
-      </w:r>
-      <w:r>
-        <w:br/>
-      </w:r>
-      <w:r>
-        <w:br/>
-      </w:r>
-      <w:r>
-        <w:rPr>
-          <w:rStyle w:val="indent"/>
-        </w:rPr>
-        <w:t>• Research is judged fairly, keeping bias out of the equation</w:t>
-      </w:r>
-      <w:r>
-        <w:br/>
-      </w:r>
-      <w:r>
-        <w:rPr>
-          <w:rStyle w:val="indent"/>
-        </w:rPr>
-        <w:t xml:space="preserve">• Author and reviewer benefit from some level of protection against criticism </w:t>
-      </w:r>
-      <w:r>
-        <w:br/>
-      </w:r>
-      <w:r>
-        <w:br/>
-      </w:r>
-      <w:r>
-        <w:rPr>
-          <w:rStyle w:val="indent"/>
-        </w:rPr>
-        <w:t xml:space="preserve">  </w:t>
-      </w:r>
-      <w:r>
-        <w:rPr>
-          <w:rStyle w:val="indent"/>
-          <w:b/>
-          <w:bCs/>
-        </w:rPr>
-        <w:t>Cons</w:t>
-      </w:r>
-      <w:r>
-        <w:br/>
-      </w:r>
-      <w:r>
-        <w:br/>
-      </w:r>
-      <w:r>
-        <w:rPr>
-          <w:rStyle w:val="indent"/>
-        </w:rPr>
-        <w:t>• Anonymity isn't guaranteed, as it could be fairly straightforward to discover the identity of the author (either because of the area of research, the references or the writing style)</w:t>
-      </w:r>
-      <w:r>
-        <w:br/>
-      </w:r>
-      <w:r>
-        <w:rPr>
-          <w:rStyle w:val="indent"/>
-        </w:rPr>
-        <w:t>• Some argue that knowledge of the author's identity helps the reviewer come to a more informed judgement - and that without this the review suffers</w:t>
-      </w:r>
-    </w:p>
     <w:p/>
     <w:p>
-      <w:pPr>
-        <w:pStyle w:val="berschrift3"/>
-      </w:pPr>
-      <w:r>
-        <w:t xml:space="preserve">Open peer review </w:t>
-      </w:r>
-    </w:p>
-    <w:p>
-      <w:r>
-        <w:t xml:space="preserve">The identity of the author and the reviewers are known by all participants. There is a growing minority of journals using this form of peer review but popularity among reviewers is yet to be proven. Some journals may also publish the reviews together with final articles, and so readers see both the identity of the reviewers and their comments. This is only the case, however, with accepted </w:t>
-      </w:r>
-      <w:r>
-        <w:lastRenderedPageBreak/>
-        <w:t>articles.</w:t>
-      </w:r>
-      <w:r>
-        <w:br/>
-      </w:r>
-      <w:r>
-        <w:br/>
-      </w:r>
-      <w:r>
-        <w:rPr>
-          <w:rStyle w:val="indent"/>
-        </w:rPr>
-        <w:t xml:space="preserve">  </w:t>
-      </w:r>
-      <w:r>
-        <w:rPr>
-          <w:rStyle w:val="indent"/>
-          <w:b/>
-          <w:bCs/>
-        </w:rPr>
-        <w:t>Pros</w:t>
-      </w:r>
-      <w:r>
-        <w:br/>
-      </w:r>
-      <w:r>
-        <w:br/>
-      </w:r>
-      <w:r>
-        <w:rPr>
-          <w:rStyle w:val="indent"/>
-        </w:rPr>
-        <w:t>• The transparency of open peer review encourages accountability and civility, generally improving the overall quality of the review and article</w:t>
-      </w:r>
-      <w:r>
-        <w:br/>
-      </w:r>
-      <w:r>
-        <w:rPr>
-          <w:rStyle w:val="indent"/>
-        </w:rPr>
-        <w:t>• Reviewers are more motivated to do a thorough job since their names and sometimes comments appear as part of the accepted, published article</w:t>
-      </w:r>
-      <w:r>
-        <w:br/>
-      </w:r>
-      <w:r>
-        <w:br/>
-      </w:r>
-      <w:r>
-        <w:rPr>
-          <w:rStyle w:val="indent"/>
-        </w:rPr>
-        <w:t xml:space="preserve">  </w:t>
-      </w:r>
-      <w:r>
-        <w:rPr>
-          <w:rStyle w:val="indent"/>
-          <w:b/>
-          <w:bCs/>
-        </w:rPr>
-        <w:t>Cons</w:t>
-      </w:r>
-      <w:r>
-        <w:br/>
-      </w:r>
-      <w:r>
-        <w:br/>
-      </w:r>
-      <w:r>
-        <w:rPr>
-          <w:rStyle w:val="indent"/>
-        </w:rPr>
-        <w:t>• Some reviewers might refuse to review for a journal using an open system, due to concerns about being identified as the source of a negative review</w:t>
-      </w:r>
-      <w:r>
-        <w:br/>
-      </w:r>
-      <w:r>
-        <w:rPr>
-          <w:rStyle w:val="indent"/>
-        </w:rPr>
-        <w:t>• Reviewers could be reluctant to criticize the work of more senior researchers - especially if their career depends on them. In smaller research communities and in some regions of the world this could be a significant problem</w:t>
-      </w:r>
-    </w:p>
-    <w:p/>
-    <w:p>
-      <w:pPr>
-        <w:pStyle w:val="berschrift3"/>
-      </w:pPr>
-      <w:r>
-        <w:t xml:space="preserve">Transferable peer review </w:t>
-      </w:r>
-    </w:p>
-    <w:p>
-      <w:pPr>
-        <w:rPr>
-          <w:rStyle w:val="indent"/>
-        </w:rPr>
-      </w:pPr>
-      <w:r>
-        <w:t xml:space="preserve">This is a fairly new form of peer review which allows subject-related journals to transfer reviewed manuscripts between each other. Typically, an author submits their paper to a journal but after it has been reviewed the editors decide that although not suitable for their journal it is likely to be appropriate for a similar journal. The author is then given an option to transfer the manuscript to the other journal. It's important to note that transferring a manuscript does not guarantee acceptance in the other journal. If the author agrees to the transfer, all manuscript files, metadata and reviewer report forms are sent to the receiving journal. </w:t>
-      </w:r>
-      <w:r>
-        <w:br/>
-      </w:r>
-      <w:r>
-        <w:br/>
-      </w:r>
-      <w:r>
-        <w:rPr>
-          <w:rStyle w:val="indent"/>
-        </w:rPr>
-        <w:t xml:space="preserve">  </w:t>
-      </w:r>
-      <w:r>
-        <w:rPr>
-          <w:rStyle w:val="indent"/>
-          <w:b/>
-          <w:bCs/>
-        </w:rPr>
-        <w:t>Pros</w:t>
-      </w:r>
-      <w:r>
-        <w:br/>
-      </w:r>
-      <w:r>
-        <w:br/>
-      </w:r>
-      <w:r>
-        <w:rPr>
-          <w:rStyle w:val="indent"/>
-        </w:rPr>
-        <w:t>• One of the main benefits of this model is immediately providing the author with an alternative outlet for their work - potentially speeding up the publication process</w:t>
-      </w:r>
-      <w:r>
-        <w:br/>
-      </w:r>
-      <w:r>
-        <w:rPr>
-          <w:rStyle w:val="indent"/>
-        </w:rPr>
-        <w:t>• From an editorial perspective, where there is a group of journals part-owned by a society or publisher, it keeps the work within the 'family' of titles</w:t>
-      </w:r>
-      <w:r>
-        <w:br/>
-      </w:r>
-      <w:r>
-        <w:rPr>
-          <w:rStyle w:val="indent"/>
-        </w:rPr>
-        <w:t>• It reduces the burden on the community of reviewers</w:t>
-      </w:r>
-      <w:r>
-        <w:br/>
-      </w:r>
-      <w:r>
-        <w:br/>
-      </w:r>
-      <w:r>
-        <w:rPr>
-          <w:rStyle w:val="indent"/>
-        </w:rPr>
-        <w:t xml:space="preserve">  </w:t>
-      </w:r>
-      <w:r>
-        <w:rPr>
-          <w:rStyle w:val="indent"/>
-          <w:b/>
-          <w:bCs/>
-        </w:rPr>
-        <w:t>Cons</w:t>
-      </w:r>
-      <w:r>
-        <w:br/>
-      </w:r>
-      <w:r>
-        <w:br/>
-      </w:r>
-      <w:r>
-        <w:rPr>
-          <w:rStyle w:val="indent"/>
-        </w:rPr>
-        <w:t>• Editors of the receiving journal might not actually want to receive more submissions (if they already have a high volume of papers) or feel that the work is appropriate</w:t>
-      </w:r>
-      <w:r>
-        <w:br/>
-      </w:r>
-      <w:r>
-        <w:rPr>
-          <w:rStyle w:val="indent"/>
-        </w:rPr>
-        <w:t>• This system could be frustrating for authors if, after transfer, the editor of the alternate journal decides the manuscript is not suitable</w:t>
-      </w:r>
-      <w:r>
-        <w:br/>
-      </w:r>
-      <w:r>
-        <w:br/>
-      </w:r>
-      <w:r>
-        <w:rPr>
-          <w:rStyle w:val="indent"/>
-        </w:rPr>
-        <w:t xml:space="preserve">Wiley has a number of transferable peer review arrangements in place including a scheme cross 9 neuroscience journals - </w:t>
-      </w:r>
-      <w:hyperlink r:id="rId17" w:tgtFrame="_blank" w:history="1">
-        <w:r>
-          <w:rPr>
-            <w:rStyle w:val="Hyperlink"/>
-          </w:rPr>
-          <w:t>click here for details</w:t>
-        </w:r>
-      </w:hyperlink>
-      <w:r>
-        <w:rPr>
-          <w:rStyle w:val="indent"/>
-        </w:rPr>
-        <w:t xml:space="preserve">. </w:t>
-      </w:r>
-      <w:r>
-        <w:br/>
-      </w:r>
-      <w:r>
-        <w:br/>
-      </w:r>
-      <w:r>
-        <w:rPr>
-          <w:rStyle w:val="indent"/>
-        </w:rPr>
-        <w:t>The Transplant Peer Review Network (</w:t>
-      </w:r>
-      <w:hyperlink r:id="rId18" w:tgtFrame="_blank" w:history="1">
-        <w:r>
-          <w:rPr>
-            <w:rStyle w:val="Hyperlink"/>
-          </w:rPr>
-          <w:t>Tx PRN</w:t>
-        </w:r>
-      </w:hyperlink>
-      <w:r>
-        <w:rPr>
-          <w:rStyle w:val="indent"/>
-        </w:rPr>
-        <w:t xml:space="preserve">) is a collaborative consortium formed to ease the burden on peer reviewers, improve the publication process for authors, and reduce the time and effort involved in the peer review of transplantation research by sharing peer review with other </w:t>
-      </w:r>
-      <w:r>
-        <w:rPr>
-          <w:rStyle w:val="indent"/>
-        </w:rPr>
-        <w:lastRenderedPageBreak/>
-        <w:t xml:space="preserve">journals participating in the Network. More detailed information can be found at </w:t>
-      </w:r>
-      <w:hyperlink r:id="rId19" w:tgtFrame="_blank" w:history="1">
-        <w:r>
-          <w:rPr>
-            <w:rStyle w:val="Hyperlink"/>
-          </w:rPr>
-          <w:t>www.wileytxnetwork.com</w:t>
-        </w:r>
-      </w:hyperlink>
-      <w:r>
-        <w:rPr>
-          <w:rStyle w:val="indent"/>
-        </w:rPr>
-        <w:t>.</w:t>
-      </w:r>
-    </w:p>
-    <w:p/>
-    <w:p>
-      <w:pPr>
-        <w:pStyle w:val="berschrift3"/>
-      </w:pPr>
-      <w:r>
-        <w:t xml:space="preserve">Collaborative review </w:t>
-      </w:r>
-    </w:p>
-    <w:p>
-      <w:r>
-        <w:t xml:space="preserve">This covers a broad variety of approaches in which a team of people work together to undertake the review. One format is to have two or more reviewers work together to review the paper, discuss their opinions and submit a unified report. Another approach is to have one or more reviewers collaborate with the author to improve the paper, until it reaches a publishable standard. </w:t>
-      </w:r>
-      <w:r>
-        <w:br/>
-      </w:r>
-      <w:r>
-        <w:br/>
-      </w:r>
-      <w:r>
-        <w:rPr>
-          <w:rStyle w:val="indent"/>
-        </w:rPr>
-        <w:t xml:space="preserve">  </w:t>
-      </w:r>
-      <w:r>
-        <w:rPr>
-          <w:rStyle w:val="indent"/>
-          <w:b/>
-          <w:bCs/>
-        </w:rPr>
-        <w:t>Pros</w:t>
-      </w:r>
-      <w:r>
-        <w:br/>
-      </w:r>
-      <w:r>
-        <w:br/>
-      </w:r>
-      <w:r>
-        <w:rPr>
-          <w:rStyle w:val="indent"/>
-        </w:rPr>
-        <w:t>• It can feel more constructive and less restrictive than more traditional approaches to peer review, as it removes the barriers that silo authors and reviewers</w:t>
-      </w:r>
-      <w:r>
-        <w:br/>
-      </w:r>
-      <w:r>
-        <w:br/>
-      </w:r>
-      <w:r>
-        <w:rPr>
-          <w:rStyle w:val="indent"/>
-        </w:rPr>
-        <w:t xml:space="preserve">  </w:t>
-      </w:r>
-      <w:r>
-        <w:rPr>
-          <w:rStyle w:val="indent"/>
-          <w:b/>
-          <w:bCs/>
-        </w:rPr>
-        <w:t>Cons</w:t>
-      </w:r>
-      <w:r>
-        <w:br/>
-      </w:r>
-      <w:r>
-        <w:br/>
-      </w:r>
-      <w:r>
-        <w:rPr>
-          <w:rStyle w:val="indent"/>
-        </w:rPr>
-        <w:t>• There is a risk of losing the benefit of having two, or more, independent evaluations</w:t>
-      </w:r>
-      <w:r>
-        <w:br/>
-      </w:r>
-      <w:r>
-        <w:rPr>
-          <w:rStyle w:val="indent"/>
-        </w:rPr>
-        <w:t>• Collaboration between authors and reviewers also creates the risk of blurring the distinction between authoring and appraisal</w:t>
-      </w:r>
-    </w:p>
-    <w:p/>
-    <w:p>
-      <w:pPr>
-        <w:pStyle w:val="berschrift3"/>
-      </w:pPr>
-      <w:r>
-        <w:t xml:space="preserve">Post publication review </w:t>
-      </w:r>
-    </w:p>
-    <w:p>
-      <w:r>
-        <w:t xml:space="preserve">With this type of peer review, the option for appraisal and revision of a paper continues - or occurs - after publication. This may take the form of a comments page or discussion forum alongside the published paper. Crucially, post publication peer review does not exclude other forms of peer review and is usually in addition to, rather than instead of, pre-publication review. </w:t>
-      </w:r>
-      <w:r>
-        <w:br/>
-      </w:r>
-      <w:r>
-        <w:br/>
-      </w:r>
-      <w:r>
-        <w:rPr>
-          <w:rStyle w:val="indent"/>
-        </w:rPr>
-        <w:t xml:space="preserve">  </w:t>
-      </w:r>
-      <w:r>
-        <w:rPr>
-          <w:rStyle w:val="indent"/>
-          <w:b/>
-          <w:bCs/>
-        </w:rPr>
-        <w:t>Pros</w:t>
-      </w:r>
-      <w:r>
-        <w:br/>
-      </w:r>
-      <w:r>
-        <w:br/>
-      </w:r>
-      <w:r>
-        <w:rPr>
-          <w:rStyle w:val="indent"/>
-        </w:rPr>
-        <w:t>• This approach reflects the evolving nature of knowledge</w:t>
-      </w:r>
-      <w:r>
-        <w:br/>
-      </w:r>
-      <w:r>
-        <w:rPr>
-          <w:rStyle w:val="indent"/>
-        </w:rPr>
-        <w:t>• It gives the opportunity for papers to be corrected or improved</w:t>
-      </w:r>
-      <w:r>
-        <w:br/>
-      </w:r>
-      <w:r>
-        <w:br/>
-      </w:r>
-      <w:r>
-        <w:rPr>
-          <w:rStyle w:val="indent"/>
-        </w:rPr>
-        <w:t xml:space="preserve">  </w:t>
-      </w:r>
-      <w:r>
-        <w:rPr>
-          <w:rStyle w:val="indent"/>
-          <w:b/>
-          <w:bCs/>
-        </w:rPr>
-        <w:t>Cons</w:t>
-      </w:r>
-      <w:r>
-        <w:br/>
-      </w:r>
-      <w:r>
-        <w:br/>
-      </w:r>
-      <w:r>
-        <w:rPr>
-          <w:rStyle w:val="indent"/>
-        </w:rPr>
-        <w:t>• Revising papers after publication is incompatible with the notion of the version of record, which seems integral to the current model of contextualizing new research through citation of previous literature</w:t>
-      </w:r>
-      <w:r>
-        <w:br/>
-      </w:r>
-      <w:r>
-        <w:rPr>
-          <w:rStyle w:val="indent"/>
-        </w:rPr>
-        <w:t>• Shortcomings and errors within published material have traditionally been addressed through corrections and errata, and through published discussion (e.g. letters to the editor)</w:t>
-      </w:r>
-    </w:p>
-    <w:p/>
-    <w:p/>
-    <w:p>
-      <w:hyperlink r:id="rId20" w:history="1">
+      <w:hyperlink r:id="rId17" w:history="1">
         <w:r>
           <w:rPr>
             <w:rStyle w:val="Hyperlink"/>

</xml_diff>

<commit_message>
updated presentation and document
</commit_message>
<xml_diff>
--- a/Peer Review.docx
+++ b/Peer Review.docx
@@ -3,59 +3,1074 @@
 <w:document xmlns:wpc="http://schemas.microsoft.com/office/word/2010/wordprocessingCanvas" xmlns:cx="http://schemas.microsoft.com/office/drawing/2014/chartex" xmlns:cx1="http://schemas.microsoft.com/office/drawing/2015/9/8/chartex" xmlns:cx2="http://schemas.microsoft.com/office/drawing/2015/10/21/chartex" xmlns:cx3="http://schemas.microsoft.com/office/drawing/2016/5/9/chartex" xmlns:cx4="http://schemas.microsoft.com/office/drawing/2016/5/10/chartex" xmlns:cx5="http://schemas.microsoft.com/office/drawing/2016/5/11/chartex" xmlns:cx6="http://schemas.microsoft.com/office/drawing/2016/5/12/chartex" xmlns:cx7="http://schemas.microsoft.com/office/drawing/2016/5/13/chartex" xmlns:cx8="http://schemas.microsoft.com/office/drawing/2016/5/14/chartex" xmlns:mc="http://schemas.openxmlformats.org/markup-compatibility/2006" xmlns:aink="http://schemas.microsoft.com/office/drawing/2016/ink" xmlns:o="urn:schemas-microsoft-com:office:office" xmlns:r="http://schemas.openxmlformats.org/officeDocument/2006/relationships" xmlns:m="http://schemas.openxmlformats.org/officeDocument/2006/math" xmlns:v="urn:schemas-microsoft-com:vml" xmlns:wp14="http://schemas.microsoft.com/office/word/2010/wordprocessingDrawing" xmlns:wp="http://schemas.openxmlformats.org/drawingml/2006/wordprocessingDrawing" xmlns:w10="urn:schemas-microsoft-com:office:word" xmlns:w="http://schemas.openxmlformats.org/wordprocessingml/2006/main" xmlns:w14="http://schemas.microsoft.com/office/word/2010/wordml" xmlns:w15="http://schemas.microsoft.com/office/word/2012/wordml" xmlns:w16se="http://schemas.microsoft.com/office/word/2015/wordml/symex" xmlns:wpg="http://schemas.microsoft.com/office/word/2010/wordprocessingGroup" xmlns:wpi="http://schemas.microsoft.com/office/word/2010/wordprocessingInk" xmlns:wne="http://schemas.microsoft.com/office/word/2006/wordml" xmlns:wps="http://schemas.microsoft.com/office/word/2010/wordprocessingShape" mc:Ignorable="w14 w15 w16se wp14">
   <w:body>
     <w:p>
-      <w:r>
-        <w:t>Peer Review:</w:t>
+      <w:pPr>
+        <w:pStyle w:val="Titel"/>
+        <w:rPr>
+          <w:lang w:val="en-US"/>
+        </w:rPr>
+      </w:pPr>
+      <w:r>
+        <w:rPr>
+          <w:lang w:val="en-US"/>
+        </w:rPr>
+        <w:t>Peer Review</w:t>
+      </w:r>
+    </w:p>
+    <w:sdt>
+      <w:sdtPr>
+        <w:id w:val="-927423260"/>
+        <w:docPartObj>
+          <w:docPartGallery w:val="Table of Contents"/>
+          <w:docPartUnique/>
+        </w:docPartObj>
+      </w:sdtPr>
+      <w:sdtEndPr>
+        <w:rPr>
+          <w:rFonts w:asciiTheme="minorHAnsi" w:eastAsiaTheme="minorHAnsi" w:hAnsiTheme="minorHAnsi" w:cstheme="minorBidi"/>
+          <w:b/>
+          <w:bCs/>
+          <w:color w:val="auto"/>
+          <w:sz w:val="22"/>
+          <w:szCs w:val="22"/>
+          <w:lang w:eastAsia="en-US"/>
+        </w:rPr>
+      </w:sdtEndPr>
+      <w:sdtContent>
+        <w:p>
+          <w:pPr>
+            <w:pStyle w:val="Inhaltsverzeichnisberschrift"/>
+          </w:pPr>
+          <w:r>
+            <w:t>Inhaltsverzeichnis</w:t>
+          </w:r>
+        </w:p>
+        <w:p>
+          <w:pPr>
+            <w:pStyle w:val="Verzeichnis1"/>
+            <w:tabs>
+              <w:tab w:val="right" w:leader="dot" w:pos="9062"/>
+            </w:tabs>
+            <w:rPr>
+              <w:noProof/>
+            </w:rPr>
+          </w:pPr>
+          <w:r>
+            <w:fldChar w:fldCharType="begin"/>
+          </w:r>
+          <w:r>
+            <w:instrText xml:space="preserve"> TOC \o "1-3" \h \z \u </w:instrText>
+          </w:r>
+          <w:r>
+            <w:fldChar w:fldCharType="separate"/>
+          </w:r>
+          <w:hyperlink w:anchor="_Toc484618456" w:history="1">
+            <w:r>
+              <w:rPr>
+                <w:rStyle w:val="Hyperlink"/>
+                <w:noProof/>
+                <w:lang w:val="en-US"/>
+              </w:rPr>
+              <w:t>Introduction</w:t>
+            </w:r>
+            <w:r>
+              <w:rPr>
+                <w:noProof/>
+                <w:webHidden/>
+              </w:rPr>
+              <w:tab/>
+            </w:r>
+            <w:r>
+              <w:rPr>
+                <w:noProof/>
+                <w:webHidden/>
+              </w:rPr>
+              <w:fldChar w:fldCharType="begin"/>
+            </w:r>
+            <w:r>
+              <w:rPr>
+                <w:noProof/>
+                <w:webHidden/>
+              </w:rPr>
+              <w:instrText xml:space="preserve"> PAGEREF _Toc484618456 \h </w:instrText>
+            </w:r>
+            <w:r>
+              <w:rPr>
+                <w:noProof/>
+                <w:webHidden/>
+              </w:rPr>
+            </w:r>
+            <w:r>
+              <w:rPr>
+                <w:noProof/>
+                <w:webHidden/>
+              </w:rPr>
+              <w:fldChar w:fldCharType="separate"/>
+            </w:r>
+            <w:r>
+              <w:rPr>
+                <w:noProof/>
+                <w:webHidden/>
+              </w:rPr>
+              <w:t>1</w:t>
+            </w:r>
+            <w:r>
+              <w:rPr>
+                <w:noProof/>
+                <w:webHidden/>
+              </w:rPr>
+              <w:fldChar w:fldCharType="end"/>
+            </w:r>
+          </w:hyperlink>
+        </w:p>
+        <w:p>
+          <w:pPr>
+            <w:pStyle w:val="Verzeichnis1"/>
+            <w:tabs>
+              <w:tab w:val="right" w:leader="dot" w:pos="9062"/>
+            </w:tabs>
+            <w:rPr>
+              <w:noProof/>
+            </w:rPr>
+          </w:pPr>
+          <w:hyperlink w:anchor="_Toc484618457" w:history="1">
+            <w:r>
+              <w:rPr>
+                <w:rStyle w:val="Hyperlink"/>
+                <w:noProof/>
+                <w:lang w:val="en-US"/>
+              </w:rPr>
+              <w:t>Quality Management:</w:t>
+            </w:r>
+            <w:r>
+              <w:rPr>
+                <w:noProof/>
+                <w:webHidden/>
+              </w:rPr>
+              <w:tab/>
+            </w:r>
+            <w:r>
+              <w:rPr>
+                <w:noProof/>
+                <w:webHidden/>
+              </w:rPr>
+              <w:fldChar w:fldCharType="begin"/>
+            </w:r>
+            <w:r>
+              <w:rPr>
+                <w:noProof/>
+                <w:webHidden/>
+              </w:rPr>
+              <w:instrText xml:space="preserve"> PAGEREF _Toc484618457 \h </w:instrText>
+            </w:r>
+            <w:r>
+              <w:rPr>
+                <w:noProof/>
+                <w:webHidden/>
+              </w:rPr>
+            </w:r>
+            <w:r>
+              <w:rPr>
+                <w:noProof/>
+                <w:webHidden/>
+              </w:rPr>
+              <w:fldChar w:fldCharType="separate"/>
+            </w:r>
+            <w:r>
+              <w:rPr>
+                <w:noProof/>
+                <w:webHidden/>
+              </w:rPr>
+              <w:t>1</w:t>
+            </w:r>
+            <w:r>
+              <w:rPr>
+                <w:noProof/>
+                <w:webHidden/>
+              </w:rPr>
+              <w:fldChar w:fldCharType="end"/>
+            </w:r>
+          </w:hyperlink>
+        </w:p>
+        <w:p>
+          <w:pPr>
+            <w:pStyle w:val="Verzeichnis2"/>
+            <w:tabs>
+              <w:tab w:val="right" w:leader="dot" w:pos="9062"/>
+            </w:tabs>
+            <w:rPr>
+              <w:noProof/>
+            </w:rPr>
+          </w:pPr>
+          <w:hyperlink w:anchor="_Toc484618458" w:history="1">
+            <w:r>
+              <w:rPr>
+                <w:rStyle w:val="Hyperlink"/>
+                <w:noProof/>
+                <w:lang w:val="en-US"/>
+              </w:rPr>
+              <w:t>Software Quality Assurance (SQA) layer</w:t>
+            </w:r>
+            <w:r>
+              <w:rPr>
+                <w:noProof/>
+                <w:webHidden/>
+              </w:rPr>
+              <w:tab/>
+            </w:r>
+            <w:r>
+              <w:rPr>
+                <w:noProof/>
+                <w:webHidden/>
+              </w:rPr>
+              <w:fldChar w:fldCharType="begin"/>
+            </w:r>
+            <w:r>
+              <w:rPr>
+                <w:noProof/>
+                <w:webHidden/>
+              </w:rPr>
+              <w:instrText xml:space="preserve"> PAGEREF _Toc484618458 \h </w:instrText>
+            </w:r>
+            <w:r>
+              <w:rPr>
+                <w:noProof/>
+                <w:webHidden/>
+              </w:rPr>
+            </w:r>
+            <w:r>
+              <w:rPr>
+                <w:noProof/>
+                <w:webHidden/>
+              </w:rPr>
+              <w:fldChar w:fldCharType="separate"/>
+            </w:r>
+            <w:r>
+              <w:rPr>
+                <w:noProof/>
+                <w:webHidden/>
+              </w:rPr>
+              <w:t>1</w:t>
+            </w:r>
+            <w:r>
+              <w:rPr>
+                <w:noProof/>
+                <w:webHidden/>
+              </w:rPr>
+              <w:fldChar w:fldCharType="end"/>
+            </w:r>
+          </w:hyperlink>
+        </w:p>
+        <w:p>
+          <w:pPr>
+            <w:pStyle w:val="Verzeichnis2"/>
+            <w:tabs>
+              <w:tab w:val="right" w:leader="dot" w:pos="9062"/>
+            </w:tabs>
+            <w:rPr>
+              <w:noProof/>
+            </w:rPr>
+          </w:pPr>
+          <w:hyperlink w:anchor="_Toc484618459" w:history="1">
+            <w:r>
+              <w:rPr>
+                <w:rStyle w:val="Hyperlink"/>
+                <w:noProof/>
+                <w:lang w:val="en-US"/>
+              </w:rPr>
+              <w:t>Software Quality Plan (SQP) layer</w:t>
+            </w:r>
+            <w:r>
+              <w:rPr>
+                <w:noProof/>
+                <w:webHidden/>
+              </w:rPr>
+              <w:tab/>
+            </w:r>
+            <w:r>
+              <w:rPr>
+                <w:noProof/>
+                <w:webHidden/>
+              </w:rPr>
+              <w:fldChar w:fldCharType="begin"/>
+            </w:r>
+            <w:r>
+              <w:rPr>
+                <w:noProof/>
+                <w:webHidden/>
+              </w:rPr>
+              <w:instrText xml:space="preserve"> PAGEREF _Toc484618459 \h </w:instrText>
+            </w:r>
+            <w:r>
+              <w:rPr>
+                <w:noProof/>
+                <w:webHidden/>
+              </w:rPr>
+            </w:r>
+            <w:r>
+              <w:rPr>
+                <w:noProof/>
+                <w:webHidden/>
+              </w:rPr>
+              <w:fldChar w:fldCharType="separate"/>
+            </w:r>
+            <w:r>
+              <w:rPr>
+                <w:noProof/>
+                <w:webHidden/>
+              </w:rPr>
+              <w:t>1</w:t>
+            </w:r>
+            <w:r>
+              <w:rPr>
+                <w:noProof/>
+                <w:webHidden/>
+              </w:rPr>
+              <w:fldChar w:fldCharType="end"/>
+            </w:r>
+          </w:hyperlink>
+        </w:p>
+        <w:p>
+          <w:pPr>
+            <w:pStyle w:val="Verzeichnis2"/>
+            <w:tabs>
+              <w:tab w:val="right" w:leader="dot" w:pos="9062"/>
+            </w:tabs>
+            <w:rPr>
+              <w:noProof/>
+            </w:rPr>
+          </w:pPr>
+          <w:hyperlink w:anchor="_Toc484618460" w:history="1">
+            <w:r>
+              <w:rPr>
+                <w:rStyle w:val="Hyperlink"/>
+                <w:noProof/>
+                <w:lang w:val="en-US"/>
+              </w:rPr>
+              <w:t>Software Quality Control (SQC) layer</w:t>
+            </w:r>
+            <w:r>
+              <w:rPr>
+                <w:noProof/>
+                <w:webHidden/>
+              </w:rPr>
+              <w:tab/>
+            </w:r>
+            <w:r>
+              <w:rPr>
+                <w:noProof/>
+                <w:webHidden/>
+              </w:rPr>
+              <w:fldChar w:fldCharType="begin"/>
+            </w:r>
+            <w:r>
+              <w:rPr>
+                <w:noProof/>
+                <w:webHidden/>
+              </w:rPr>
+              <w:instrText xml:space="preserve"> PAGEREF _Toc484618460 \h </w:instrText>
+            </w:r>
+            <w:r>
+              <w:rPr>
+                <w:noProof/>
+                <w:webHidden/>
+              </w:rPr>
+            </w:r>
+            <w:r>
+              <w:rPr>
+                <w:noProof/>
+                <w:webHidden/>
+              </w:rPr>
+              <w:fldChar w:fldCharType="separate"/>
+            </w:r>
+            <w:r>
+              <w:rPr>
+                <w:noProof/>
+                <w:webHidden/>
+              </w:rPr>
+              <w:t>1</w:t>
+            </w:r>
+            <w:r>
+              <w:rPr>
+                <w:noProof/>
+                <w:webHidden/>
+              </w:rPr>
+              <w:fldChar w:fldCharType="end"/>
+            </w:r>
+          </w:hyperlink>
+        </w:p>
+        <w:p>
+          <w:pPr>
+            <w:pStyle w:val="Verzeichnis1"/>
+            <w:tabs>
+              <w:tab w:val="right" w:leader="dot" w:pos="9062"/>
+            </w:tabs>
+            <w:rPr>
+              <w:noProof/>
+            </w:rPr>
+          </w:pPr>
+          <w:hyperlink w:anchor="_Toc484618461" w:history="1">
+            <w:r>
+              <w:rPr>
+                <w:rStyle w:val="Hyperlink"/>
+                <w:noProof/>
+                <w:lang w:val="en-US"/>
+              </w:rPr>
+              <w:t>Review Types</w:t>
+            </w:r>
+            <w:r>
+              <w:rPr>
+                <w:noProof/>
+                <w:webHidden/>
+              </w:rPr>
+              <w:tab/>
+            </w:r>
+            <w:r>
+              <w:rPr>
+                <w:noProof/>
+                <w:webHidden/>
+              </w:rPr>
+              <w:fldChar w:fldCharType="begin"/>
+            </w:r>
+            <w:r>
+              <w:rPr>
+                <w:noProof/>
+                <w:webHidden/>
+              </w:rPr>
+              <w:instrText xml:space="preserve"> PAGEREF _Toc484618461 \h </w:instrText>
+            </w:r>
+            <w:r>
+              <w:rPr>
+                <w:noProof/>
+                <w:webHidden/>
+              </w:rPr>
+            </w:r>
+            <w:r>
+              <w:rPr>
+                <w:noProof/>
+                <w:webHidden/>
+              </w:rPr>
+              <w:fldChar w:fldCharType="separate"/>
+            </w:r>
+            <w:r>
+              <w:rPr>
+                <w:noProof/>
+                <w:webHidden/>
+              </w:rPr>
+              <w:t>2</w:t>
+            </w:r>
+            <w:r>
+              <w:rPr>
+                <w:noProof/>
+                <w:webHidden/>
+              </w:rPr>
+              <w:fldChar w:fldCharType="end"/>
+            </w:r>
+          </w:hyperlink>
+        </w:p>
+        <w:p>
+          <w:pPr>
+            <w:pStyle w:val="Verzeichnis2"/>
+            <w:tabs>
+              <w:tab w:val="right" w:leader="dot" w:pos="9062"/>
+            </w:tabs>
+            <w:rPr>
+              <w:noProof/>
+            </w:rPr>
+          </w:pPr>
+          <w:hyperlink w:anchor="_Toc484618462" w:history="1">
+            <w:r>
+              <w:rPr>
+                <w:rStyle w:val="Hyperlink"/>
+                <w:noProof/>
+                <w:lang w:val="en-US"/>
+              </w:rPr>
+              <w:t>Code Review</w:t>
+            </w:r>
+            <w:r>
+              <w:rPr>
+                <w:noProof/>
+                <w:webHidden/>
+              </w:rPr>
+              <w:tab/>
+            </w:r>
+            <w:r>
+              <w:rPr>
+                <w:noProof/>
+                <w:webHidden/>
+              </w:rPr>
+              <w:fldChar w:fldCharType="begin"/>
+            </w:r>
+            <w:r>
+              <w:rPr>
+                <w:noProof/>
+                <w:webHidden/>
+              </w:rPr>
+              <w:instrText xml:space="preserve"> PAGEREF _Toc484618462 \h </w:instrText>
+            </w:r>
+            <w:r>
+              <w:rPr>
+                <w:noProof/>
+                <w:webHidden/>
+              </w:rPr>
+            </w:r>
+            <w:r>
+              <w:rPr>
+                <w:noProof/>
+                <w:webHidden/>
+              </w:rPr>
+              <w:fldChar w:fldCharType="separate"/>
+            </w:r>
+            <w:r>
+              <w:rPr>
+                <w:noProof/>
+                <w:webHidden/>
+              </w:rPr>
+              <w:t>2</w:t>
+            </w:r>
+            <w:r>
+              <w:rPr>
+                <w:noProof/>
+                <w:webHidden/>
+              </w:rPr>
+              <w:fldChar w:fldCharType="end"/>
+            </w:r>
+          </w:hyperlink>
+        </w:p>
+        <w:p>
+          <w:pPr>
+            <w:pStyle w:val="Verzeichnis2"/>
+            <w:tabs>
+              <w:tab w:val="right" w:leader="dot" w:pos="9062"/>
+            </w:tabs>
+            <w:rPr>
+              <w:noProof/>
+            </w:rPr>
+          </w:pPr>
+          <w:hyperlink w:anchor="_Toc484618463" w:history="1">
+            <w:r>
+              <w:rPr>
+                <w:rStyle w:val="Hyperlink"/>
+                <w:rFonts w:eastAsia="Times New Roman"/>
+                <w:noProof/>
+                <w:lang w:val="en-US" w:eastAsia="de-DE"/>
+              </w:rPr>
+              <w:t>Pair Programming</w:t>
+            </w:r>
+            <w:r>
+              <w:rPr>
+                <w:noProof/>
+                <w:webHidden/>
+              </w:rPr>
+              <w:tab/>
+            </w:r>
+            <w:r>
+              <w:rPr>
+                <w:noProof/>
+                <w:webHidden/>
+              </w:rPr>
+              <w:fldChar w:fldCharType="begin"/>
+            </w:r>
+            <w:r>
+              <w:rPr>
+                <w:noProof/>
+                <w:webHidden/>
+              </w:rPr>
+              <w:instrText xml:space="preserve"> PAGEREF _Toc484618463 \h </w:instrText>
+            </w:r>
+            <w:r>
+              <w:rPr>
+                <w:noProof/>
+                <w:webHidden/>
+              </w:rPr>
+            </w:r>
+            <w:r>
+              <w:rPr>
+                <w:noProof/>
+                <w:webHidden/>
+              </w:rPr>
+              <w:fldChar w:fldCharType="separate"/>
+            </w:r>
+            <w:r>
+              <w:rPr>
+                <w:noProof/>
+                <w:webHidden/>
+              </w:rPr>
+              <w:t>2</w:t>
+            </w:r>
+            <w:r>
+              <w:rPr>
+                <w:noProof/>
+                <w:webHidden/>
+              </w:rPr>
+              <w:fldChar w:fldCharType="end"/>
+            </w:r>
+          </w:hyperlink>
+        </w:p>
+        <w:p>
+          <w:pPr>
+            <w:pStyle w:val="Verzeichnis2"/>
+            <w:tabs>
+              <w:tab w:val="right" w:leader="dot" w:pos="9062"/>
+            </w:tabs>
+            <w:rPr>
+              <w:noProof/>
+            </w:rPr>
+          </w:pPr>
+          <w:hyperlink w:anchor="_Toc484618464" w:history="1">
+            <w:r>
+              <w:rPr>
+                <w:rStyle w:val="Hyperlink"/>
+                <w:noProof/>
+                <w:lang w:val="en-US"/>
+              </w:rPr>
+              <w:t>Inspection</w:t>
+            </w:r>
+            <w:r>
+              <w:rPr>
+                <w:noProof/>
+                <w:webHidden/>
+              </w:rPr>
+              <w:tab/>
+            </w:r>
+            <w:r>
+              <w:rPr>
+                <w:noProof/>
+                <w:webHidden/>
+              </w:rPr>
+              <w:fldChar w:fldCharType="begin"/>
+            </w:r>
+            <w:r>
+              <w:rPr>
+                <w:noProof/>
+                <w:webHidden/>
+              </w:rPr>
+              <w:instrText xml:space="preserve"> PAGEREF _Toc484618464 \h </w:instrText>
+            </w:r>
+            <w:r>
+              <w:rPr>
+                <w:noProof/>
+                <w:webHidden/>
+              </w:rPr>
+            </w:r>
+            <w:r>
+              <w:rPr>
+                <w:noProof/>
+                <w:webHidden/>
+              </w:rPr>
+              <w:fldChar w:fldCharType="separate"/>
+            </w:r>
+            <w:r>
+              <w:rPr>
+                <w:noProof/>
+                <w:webHidden/>
+              </w:rPr>
+              <w:t>2</w:t>
+            </w:r>
+            <w:r>
+              <w:rPr>
+                <w:noProof/>
+                <w:webHidden/>
+              </w:rPr>
+              <w:fldChar w:fldCharType="end"/>
+            </w:r>
+          </w:hyperlink>
+        </w:p>
+        <w:p>
+          <w:pPr>
+            <w:pStyle w:val="Verzeichnis2"/>
+            <w:tabs>
+              <w:tab w:val="right" w:leader="dot" w:pos="9062"/>
+            </w:tabs>
+            <w:rPr>
+              <w:noProof/>
+            </w:rPr>
+          </w:pPr>
+          <w:hyperlink w:anchor="_Toc484618465" w:history="1">
+            <w:r>
+              <w:rPr>
+                <w:rStyle w:val="Hyperlink"/>
+                <w:noProof/>
+                <w:lang w:val="en-US"/>
+              </w:rPr>
+              <w:t>Walkthrough</w:t>
+            </w:r>
+            <w:r>
+              <w:rPr>
+                <w:noProof/>
+                <w:webHidden/>
+              </w:rPr>
+              <w:tab/>
+            </w:r>
+            <w:r>
+              <w:rPr>
+                <w:noProof/>
+                <w:webHidden/>
+              </w:rPr>
+              <w:fldChar w:fldCharType="begin"/>
+            </w:r>
+            <w:r>
+              <w:rPr>
+                <w:noProof/>
+                <w:webHidden/>
+              </w:rPr>
+              <w:instrText xml:space="preserve"> PAGEREF _Toc484618465 \h </w:instrText>
+            </w:r>
+            <w:r>
+              <w:rPr>
+                <w:noProof/>
+                <w:webHidden/>
+              </w:rPr>
+            </w:r>
+            <w:r>
+              <w:rPr>
+                <w:noProof/>
+                <w:webHidden/>
+              </w:rPr>
+              <w:fldChar w:fldCharType="separate"/>
+            </w:r>
+            <w:r>
+              <w:rPr>
+                <w:noProof/>
+                <w:webHidden/>
+              </w:rPr>
+              <w:t>2</w:t>
+            </w:r>
+            <w:r>
+              <w:rPr>
+                <w:noProof/>
+                <w:webHidden/>
+              </w:rPr>
+              <w:fldChar w:fldCharType="end"/>
+            </w:r>
+          </w:hyperlink>
+        </w:p>
+        <w:p>
+          <w:pPr>
+            <w:pStyle w:val="Verzeichnis2"/>
+            <w:tabs>
+              <w:tab w:val="right" w:leader="dot" w:pos="9062"/>
+            </w:tabs>
+            <w:rPr>
+              <w:noProof/>
+            </w:rPr>
+          </w:pPr>
+          <w:hyperlink w:anchor="_Toc484618466" w:history="1">
+            <w:r>
+              <w:rPr>
+                <w:rStyle w:val="Hyperlink"/>
+                <w:noProof/>
+                <w:lang w:val="en-US"/>
+              </w:rPr>
+              <w:t>Technical Review</w:t>
+            </w:r>
+            <w:r>
+              <w:rPr>
+                <w:noProof/>
+                <w:webHidden/>
+              </w:rPr>
+              <w:tab/>
+            </w:r>
+            <w:r>
+              <w:rPr>
+                <w:noProof/>
+                <w:webHidden/>
+              </w:rPr>
+              <w:fldChar w:fldCharType="begin"/>
+            </w:r>
+            <w:r>
+              <w:rPr>
+                <w:noProof/>
+                <w:webHidden/>
+              </w:rPr>
+              <w:instrText xml:space="preserve"> PAGEREF _Toc484618466 \h </w:instrText>
+            </w:r>
+            <w:r>
+              <w:rPr>
+                <w:noProof/>
+                <w:webHidden/>
+              </w:rPr>
+            </w:r>
+            <w:r>
+              <w:rPr>
+                <w:noProof/>
+                <w:webHidden/>
+              </w:rPr>
+              <w:fldChar w:fldCharType="separate"/>
+            </w:r>
+            <w:r>
+              <w:rPr>
+                <w:noProof/>
+                <w:webHidden/>
+              </w:rPr>
+              <w:t>3</w:t>
+            </w:r>
+            <w:r>
+              <w:rPr>
+                <w:noProof/>
+                <w:webHidden/>
+              </w:rPr>
+              <w:fldChar w:fldCharType="end"/>
+            </w:r>
+          </w:hyperlink>
+        </w:p>
+        <w:p>
+          <w:r>
+            <w:rPr>
+              <w:b/>
+              <w:bCs/>
+            </w:rPr>
+            <w:fldChar w:fldCharType="end"/>
+          </w:r>
+        </w:p>
+      </w:sdtContent>
+    </w:sdt>
+    <w:p>
+      <w:pPr>
+        <w:rPr>
+          <w:lang w:val="en-US"/>
+        </w:rPr>
+      </w:pPr>
+    </w:p>
+    <w:p>
+      <w:pPr>
+        <w:rPr>
+          <w:lang w:val="en-US"/>
+        </w:rPr>
+      </w:pPr>
+    </w:p>
+    <w:p>
+      <w:pPr>
+        <w:rPr>
+          <w:lang w:val="en-US"/>
+        </w:rPr>
+      </w:pPr>
+    </w:p>
+    <w:p>
+      <w:pPr>
+        <w:rPr>
+          <w:lang w:val="en-US"/>
+        </w:rPr>
+      </w:pPr>
+    </w:p>
+    <w:p>
+      <w:pPr>
+        <w:rPr>
+          <w:lang w:val="en-US"/>
+        </w:rPr>
+      </w:pPr>
+    </w:p>
+    <w:p>
+      <w:pPr>
+        <w:rPr>
+          <w:lang w:val="en-US"/>
+        </w:rPr>
+      </w:pPr>
+    </w:p>
+    <w:p>
+      <w:pPr>
+        <w:rPr>
+          <w:lang w:val="en-US"/>
+        </w:rPr>
+      </w:pPr>
+    </w:p>
+    <w:p>
+      <w:pPr>
+        <w:rPr>
+          <w:lang w:val="en-US"/>
+        </w:rPr>
+      </w:pPr>
+    </w:p>
+    <w:p>
+      <w:pPr>
+        <w:rPr>
+          <w:lang w:val="en-US"/>
+        </w:rPr>
+      </w:pPr>
+    </w:p>
+    <w:p>
+      <w:pPr>
+        <w:rPr>
+          <w:lang w:val="en-US"/>
+        </w:rPr>
+      </w:pPr>
+    </w:p>
+    <w:p>
+      <w:pPr>
+        <w:rPr>
+          <w:lang w:val="en-US"/>
+        </w:rPr>
+      </w:pPr>
+    </w:p>
+    <w:p>
+      <w:pPr>
+        <w:rPr>
+          <w:lang w:val="en-US"/>
+        </w:rPr>
+      </w:pPr>
+    </w:p>
+    <w:p>
+      <w:pPr>
+        <w:rPr>
+          <w:lang w:val="en-US"/>
+        </w:rPr>
+      </w:pPr>
+    </w:p>
+    <w:p>
+      <w:pPr>
+        <w:rPr>
+          <w:lang w:val="en-US"/>
+        </w:rPr>
+      </w:pPr>
+    </w:p>
+    <w:p>
+      <w:pPr>
+        <w:rPr>
+          <w:lang w:val="en-US"/>
+        </w:rPr>
+      </w:pPr>
+    </w:p>
+    <w:p>
+      <w:pPr>
+        <w:rPr>
+          <w:lang w:val="en-US"/>
+        </w:rPr>
+      </w:pPr>
+    </w:p>
+    <w:p>
+      <w:pPr>
+        <w:rPr>
+          <w:lang w:val="en-US"/>
+        </w:rPr>
+      </w:pPr>
+    </w:p>
+    <w:p>
+      <w:pPr>
+        <w:pStyle w:val="berschrift1"/>
+        <w:rPr>
+          <w:lang w:val="en-US"/>
+        </w:rPr>
+      </w:pPr>
+      <w:bookmarkStart w:id="0" w:name="_Toc484618456"/>
+      <w:r>
+        <w:rPr>
+          <w:lang w:val="en-US"/>
+        </w:rPr>
+        <w:lastRenderedPageBreak/>
+        <w:t>Introduction</w:t>
+      </w:r>
+      <w:bookmarkEnd w:id="0"/>
+    </w:p>
+    <w:p>
+      <w:pPr>
+        <w:pStyle w:val="KeinLeerraum"/>
+        <w:rPr>
+          <w:lang w:val="en-US"/>
+        </w:rPr>
+      </w:pPr>
+      <w:r>
+        <w:rPr>
+          <w:lang w:val="en-US"/>
+        </w:rPr>
+        <w:t>Peer: person, who is in an equal position as you are</w:t>
+      </w:r>
+    </w:p>
+    <w:p>
+      <w:pPr>
+        <w:pStyle w:val="KeinLeerraum"/>
+        <w:rPr>
+          <w:lang w:val="en-US"/>
+        </w:rPr>
+      </w:pPr>
+      <w:r>
+        <w:rPr>
+          <w:lang w:val="en-US"/>
+        </w:rPr>
+        <w:t>Review: evolution of work</w:t>
+      </w:r>
+    </w:p>
+    <w:p>
+      <w:pPr>
+        <w:pStyle w:val="KeinLeerraum"/>
+        <w:rPr>
+          <w:lang w:val="en-US"/>
+        </w:rPr>
+      </w:pPr>
+      <w:r>
+        <w:rPr>
+          <w:lang w:val="en-US"/>
+        </w:rPr>
+        <w:t>General term for ensuring the quality of work with the help of another person</w:t>
+      </w:r>
+    </w:p>
+    <w:p>
+      <w:pPr>
+        <w:pStyle w:val="berschrift1"/>
+        <w:rPr>
+          <w:lang w:val="en-US"/>
+        </w:rPr>
+      </w:pPr>
+      <w:bookmarkStart w:id="1" w:name="_Toc484618457"/>
+      <w:r>
+        <w:rPr>
+          <w:lang w:val="en-US"/>
+        </w:rPr>
+        <w:t>Quality Management:</w:t>
+      </w:r>
+      <w:bookmarkEnd w:id="1"/>
+    </w:p>
+    <w:p>
+      <w:pPr>
+        <w:pStyle w:val="StandardWeb"/>
+        <w:rPr>
+          <w:lang w:val="en-US"/>
+        </w:rPr>
+      </w:pPr>
+      <w:r>
+        <w:rPr>
+          <w:lang w:val="en-US"/>
+        </w:rPr>
+        <w:t xml:space="preserve">The computer scientist </w:t>
+      </w:r>
+      <w:r>
+        <w:rPr>
+          <w:lang w:val="en-US"/>
+        </w:rPr>
+        <w:t xml:space="preserve">Ian Summerville </w:t>
+      </w:r>
+      <w:r>
+        <w:rPr>
+          <w:lang w:val="en-US"/>
+        </w:rPr>
+        <w:t>uses SQM as an umbrella-term that includes the following quality layers:</w:t>
       </w:r>
     </w:p>
     <w:p>
       <w:pPr>
         <w:pStyle w:val="berschrift2"/>
-      </w:pPr>
-      <w:r>
-        <w:t>Quality Management:</w:t>
-      </w:r>
+        <w:rPr>
+          <w:lang w:val="en-US"/>
+        </w:rPr>
+      </w:pPr>
+      <w:bookmarkStart w:id="2" w:name="_Toc484618458"/>
+      <w:r>
+        <w:rPr>
+          <w:lang w:val="en-US"/>
+        </w:rPr>
+        <w:t>Software Quality Assurance (SQA) layer</w:t>
+      </w:r>
+      <w:bookmarkEnd w:id="2"/>
     </w:p>
     <w:p>
       <w:pPr>
         <w:pStyle w:val="StandardWeb"/>
-      </w:pPr>
-      <w:r>
-        <w:t xml:space="preserve">The computer scientist </w:t>
-      </w:r>
-      <w:hyperlink r:id="rId5" w:tooltip="Ian Sommerville (academic)" w:history="1">
-        <w:r>
-          <w:rPr>
-            <w:rStyle w:val="Hyperlink"/>
-          </w:rPr>
-          <w:t>Ian Sommerville</w:t>
-        </w:r>
-      </w:hyperlink>
-      <w:hyperlink r:id="rId6" w:anchor="cite_note-1" w:history="1">
-        <w:r>
-          <w:rPr>
-            <w:rStyle w:val="Hyperlink"/>
-            <w:vertAlign w:val="superscript"/>
-          </w:rPr>
-          <w:t>[1]</w:t>
-        </w:r>
-      </w:hyperlink>
-      <w:r>
-        <w:t xml:space="preserve"> uses SQM as an umbrella-term that includes the following quality layers:</w:t>
-      </w:r>
-    </w:p>
-    <w:p>
-      <w:pPr>
-        <w:pStyle w:val="StandardWeb"/>
-      </w:pPr>
-      <w:r>
-        <w:t>Software Quality Assurance (SQA) layer</w:t>
-      </w:r>
-    </w:p>
-    <w:p>
-      <w:pPr>
-        <w:pStyle w:val="StandardWeb"/>
-      </w:pPr>
-      <w:r>
+        <w:rPr>
+          <w:lang w:val="en-US"/>
+        </w:rPr>
+      </w:pPr>
+      <w:r>
+        <w:rPr>
+          <w:lang w:val="en-US"/>
+        </w:rPr>
         <w:t>An Organizational quality guide of</w:t>
       </w:r>
     </w:p>
@@ -66,8 +1081,14 @@
           <w:numId w:val="2"/>
         </w:numPr>
         <w:spacing w:before="100" w:beforeAutospacing="1" w:after="100" w:afterAutospacing="1" w:line="240" w:lineRule="auto"/>
-      </w:pPr>
-      <w:r>
+        <w:rPr>
+          <w:lang w:val="en-US"/>
+        </w:rPr>
+      </w:pPr>
+      <w:r>
+        <w:rPr>
+          <w:lang w:val="en-US"/>
+        </w:rPr>
         <w:t>Standards, regulations, and procedures to produce, verify, evaluate and confirm work products during the software development lifecycle</w:t>
       </w:r>
     </w:p>
@@ -78,8 +1099,14 @@
           <w:numId w:val="2"/>
         </w:numPr>
         <w:spacing w:before="100" w:beforeAutospacing="1" w:after="100" w:afterAutospacing="1" w:line="240" w:lineRule="auto"/>
-      </w:pPr>
-      <w:r>
+        <w:rPr>
+          <w:lang w:val="en-US"/>
+        </w:rPr>
+      </w:pPr>
+      <w:r>
+        <w:rPr>
+          <w:lang w:val="en-US"/>
+        </w:rPr>
         <w:t>Incorporated knowledge base of best practices</w:t>
       </w:r>
     </w:p>
@@ -90,25 +1117,45 @@
           <w:numId w:val="2"/>
         </w:numPr>
         <w:spacing w:before="100" w:beforeAutospacing="1" w:after="100" w:afterAutospacing="1" w:line="240" w:lineRule="auto"/>
-      </w:pPr>
-      <w:r>
+        <w:rPr>
+          <w:lang w:val="en-US"/>
+        </w:rPr>
+      </w:pPr>
+      <w:r>
+        <w:rPr>
+          <w:lang w:val="en-US"/>
+        </w:rPr>
         <w:t>Off-the-shelf software tools selected to apply the above</w:t>
       </w:r>
     </w:p>
     <w:p>
       <w:pPr>
+        <w:pStyle w:val="berschrift2"/>
+        <w:rPr>
+          <w:lang w:val="en-US"/>
+        </w:rPr>
+      </w:pPr>
+      <w:bookmarkStart w:id="3" w:name="_Toc484618459"/>
+      <w:r>
+        <w:rPr>
+          <w:lang w:val="en-US"/>
+        </w:rPr>
+        <w:t>Software Quality Plan (SQP) layer</w:t>
+      </w:r>
+      <w:bookmarkEnd w:id="3"/>
+    </w:p>
+    <w:p>
+      <w:pPr>
         <w:pStyle w:val="StandardWeb"/>
       </w:pPr>
       <w:r>
-        <w:t>Software Quality Plan (SQP) layer</w:t>
-      </w:r>
-    </w:p>
-    <w:p>
-      <w:pPr>
-        <w:pStyle w:val="StandardWeb"/>
-      </w:pPr>
-      <w:r>
-        <w:t>A project level quality plan written by each project for declaring project commitment to follow an applicable set of standards, regulations, procedures and tools during the development lifecycle. In addition, SQP should contain quality goals to be achieved, expected risks and risk management. SQP sources are derived from</w:t>
+        <w:rPr>
+          <w:lang w:val="en-US"/>
+        </w:rPr>
+        <w:t xml:space="preserve">A project level quality plan written by each project for declaring project commitment to follow an applicable set of standards, regulations, procedures and tools during the development lifecycle. In addition, SQP should contain quality goals to be achieved, expected risks and risk management. </w:t>
+      </w:r>
+      <w:r>
+        <w:t>SQP sources are derived from</w:t>
       </w:r>
     </w:p>
     <w:p>
@@ -118,8 +1165,14 @@
           <w:numId w:val="3"/>
         </w:numPr>
         <w:spacing w:before="100" w:beforeAutospacing="1" w:after="100" w:afterAutospacing="1" w:line="240" w:lineRule="auto"/>
-      </w:pPr>
-      <w:r>
+        <w:rPr>
+          <w:lang w:val="en-US"/>
+        </w:rPr>
+      </w:pPr>
+      <w:r>
+        <w:rPr>
+          <w:lang w:val="en-US"/>
+        </w:rPr>
         <w:t>SQA components that are adopted as is or customized to the project's needs</w:t>
       </w:r>
     </w:p>
@@ -130,32 +1183,72 @@
           <w:numId w:val="3"/>
         </w:numPr>
         <w:spacing w:before="100" w:beforeAutospacing="1" w:after="100" w:afterAutospacing="1" w:line="240" w:lineRule="auto"/>
-      </w:pPr>
-      <w:r>
-        <w:t>New procedures, standards and tools complementing missing or not-applicable SQA components that have been written in particular for the project, or imported from outside the organization.</w:t>
+        <w:rPr>
+          <w:lang w:val="en-US"/>
+        </w:rPr>
+      </w:pPr>
+      <w:r>
+        <w:rPr>
+          <w:lang w:val="en-US"/>
+        </w:rPr>
+        <w:t xml:space="preserve">New procedures, standards and tools complementing missing or not-applicable SQA components that have been written </w:t>
+      </w:r>
+      <w:proofErr w:type="gramStart"/>
+      <w:r>
+        <w:rPr>
+          <w:lang w:val="en-US"/>
+        </w:rPr>
+        <w:t>in particular for</w:t>
+      </w:r>
+      <w:proofErr w:type="gramEnd"/>
+      <w:r>
+        <w:rPr>
+          <w:lang w:val="en-US"/>
+        </w:rPr>
+        <w:t xml:space="preserve"> the project, or imported from outside the organization.</w:t>
       </w:r>
     </w:p>
     <w:p>
       <w:pPr>
         <w:pStyle w:val="StandardWeb"/>
-      </w:pPr>
-      <w:r>
+        <w:rPr>
+          <w:lang w:val="en-US"/>
+        </w:rPr>
+      </w:pPr>
+      <w:r>
+        <w:rPr>
+          <w:lang w:val="en-US"/>
+        </w:rPr>
         <w:t>Any deviation of an SQP from SQA should be justified by the project manager and be confirmed by the company management.</w:t>
       </w:r>
     </w:p>
     <w:p>
       <w:pPr>
+        <w:pStyle w:val="berschrift2"/>
+        <w:rPr>
+          <w:lang w:val="en-US"/>
+        </w:rPr>
+      </w:pPr>
+      <w:bookmarkStart w:id="4" w:name="_Toc484618460"/>
+      <w:r>
+        <w:rPr>
+          <w:lang w:val="en-US"/>
+        </w:rPr>
+        <w:t>Software Quality Control (SQC) layer</w:t>
+      </w:r>
+      <w:bookmarkEnd w:id="4"/>
+    </w:p>
+    <w:p>
+      <w:pPr>
         <w:pStyle w:val="StandardWeb"/>
-      </w:pPr>
-      <w:r>
-        <w:t>Software Quality Control (SQC) layer</w:t>
-      </w:r>
-    </w:p>
-    <w:p>
-      <w:pPr>
-        <w:pStyle w:val="StandardWeb"/>
-      </w:pPr>
-      <w:r>
+        <w:rPr>
+          <w:lang w:val="en-US"/>
+        </w:rPr>
+      </w:pPr>
+      <w:r>
+        <w:rPr>
+          <w:lang w:val="en-US"/>
+        </w:rPr>
         <w:t>Ensures in-process that both SQA and SQP are being followed by the development teams.</w:t>
       </w:r>
     </w:p>
@@ -174,8 +1267,14 @@
           <w:numId w:val="4"/>
         </w:numPr>
         <w:spacing w:before="100" w:beforeAutospacing="1" w:after="100" w:afterAutospacing="1" w:line="240" w:lineRule="auto"/>
-      </w:pPr>
-      <w:r>
+        <w:rPr>
+          <w:lang w:val="en-US"/>
+        </w:rPr>
+      </w:pPr>
+      <w:r>
+        <w:rPr>
+          <w:lang w:val="en-US"/>
+        </w:rPr>
         <w:t>Mentoring how to produce artifacts, such as well-defined engineering documents using standard templates</w:t>
       </w:r>
     </w:p>
@@ -186,8 +1285,14 @@
           <w:numId w:val="4"/>
         </w:numPr>
         <w:spacing w:before="100" w:beforeAutospacing="1" w:after="100" w:afterAutospacing="1" w:line="240" w:lineRule="auto"/>
-      </w:pPr>
-      <w:r>
+        <w:rPr>
+          <w:lang w:val="en-US"/>
+        </w:rPr>
+      </w:pPr>
+      <w:r>
+        <w:rPr>
+          <w:lang w:val="en-US"/>
+        </w:rPr>
         <w:t>Mentoring how to conduct standard processes, such as quality reviews</w:t>
       </w:r>
     </w:p>
@@ -198,8 +1303,14 @@
           <w:numId w:val="4"/>
         </w:numPr>
         <w:spacing w:before="100" w:beforeAutospacing="1" w:after="100" w:afterAutospacing="1" w:line="240" w:lineRule="auto"/>
-      </w:pPr>
-      <w:r>
+        <w:rPr>
+          <w:lang w:val="en-US"/>
+        </w:rPr>
+      </w:pPr>
+      <w:r>
+        <w:rPr>
+          <w:lang w:val="en-US"/>
+        </w:rPr>
         <w:t>Perform in-process quality reviews to verify, evaluate and confirm artifacts</w:t>
       </w:r>
     </w:p>
@@ -210,372 +1321,1143 @@
           <w:numId w:val="4"/>
         </w:numPr>
         <w:spacing w:before="100" w:beforeAutospacing="1" w:after="100" w:afterAutospacing="1" w:line="240" w:lineRule="auto"/>
-      </w:pPr>
-      <w:r>
+        <w:rPr>
+          <w:lang w:val="en-US"/>
+        </w:rPr>
+      </w:pPr>
+      <w:r>
+        <w:rPr>
+          <w:lang w:val="en-US"/>
+        </w:rPr>
         <w:t>Verify and evaluate to improve the use of methods, procedures and adopted software tools</w:t>
       </w:r>
     </w:p>
-    <w:p/>
-    <w:p>
-      <w:hyperlink r:id="rId7" w:history="1">
-        <w:r>
-          <w:rPr>
-            <w:rStyle w:val="Hyperlink"/>
-          </w:rPr>
-          <w:t>https://en.wikipedia.org/wiki/Software_quality_management</w:t>
-        </w:r>
-      </w:hyperlink>
-    </w:p>
-    <w:p/>
-    <w:p/>
-    <w:p/>
-    <w:p>
-      <w:r>
-        <w:lastRenderedPageBreak/>
-        <w:t>Advantages of peer review:</w:t>
-      </w:r>
-    </w:p>
-    <w:p>
-      <w:pPr>
-        <w:numPr>
-          <w:ilvl w:val="0"/>
-          <w:numId w:val="5"/>
-        </w:numPr>
-        <w:spacing w:after="0" w:line="375" w:lineRule="atLeast"/>
-        <w:ind w:left="210"/>
-        <w:rPr>
-          <w:sz w:val="21"/>
-          <w:szCs w:val="21"/>
-        </w:rPr>
-      </w:pPr>
-      <w:r>
-        <w:rPr>
-          <w:sz w:val="21"/>
-          <w:szCs w:val="21"/>
-        </w:rPr>
-        <w:t xml:space="preserve">There is no doubt that the process is not perfect, but it does allow the reader to make some judgment about the relative quality and merit of the </w:t>
-      </w:r>
+    <w:p>
       <w:hyperlink r:id="rId8" w:history="1">
         <w:r>
           <w:rPr>
             <w:rStyle w:val="Hyperlink"/>
-            <w:color w:val="3C9BBE"/>
-            <w:sz w:val="21"/>
-            <w:szCs w:val="21"/>
+            <w:lang w:val="en-US"/>
           </w:rPr>
-          <w:t>research</w:t>
+          <w:t>https://en.wikipedia.org/wiki/Softwar</w:t>
+        </w:r>
+        <w:r>
+          <w:rPr>
+            <w:rStyle w:val="Hyperlink"/>
+            <w:lang w:val="en-US"/>
+          </w:rPr>
+          <w:t>e</w:t>
+        </w:r>
+        <w:r>
+          <w:rPr>
+            <w:rStyle w:val="Hyperlink"/>
+            <w:lang w:val="en-US"/>
+          </w:rPr>
+          <w:t>_quality_management</w:t>
         </w:r>
       </w:hyperlink>
-      <w:r>
-        <w:rPr>
-          <w:sz w:val="21"/>
-          <w:szCs w:val="21"/>
-        </w:rPr>
-        <w:t xml:space="preserve">. </w:t>
-      </w:r>
-    </w:p>
-    <w:p>
-      <w:pPr>
+    </w:p>
+    <w:p>
+      <w:pPr>
+        <w:pStyle w:val="berschrift1"/>
+        <w:rPr>
+          <w:lang w:val="en-US"/>
+        </w:rPr>
+      </w:pPr>
+      <w:bookmarkStart w:id="5" w:name="_Toc484618461"/>
+      <w:r>
+        <w:rPr>
+          <w:lang w:val="en-US"/>
+        </w:rPr>
+        <w:lastRenderedPageBreak/>
+        <w:t>Review Types</w:t>
+      </w:r>
+      <w:bookmarkEnd w:id="5"/>
+    </w:p>
+    <w:p>
+      <w:pPr>
+        <w:rPr>
+          <w:lang w:val="en-US"/>
+        </w:rPr>
+      </w:pPr>
+    </w:p>
+    <w:p>
+      <w:pPr>
+        <w:pStyle w:val="berschrift2"/>
+        <w:rPr>
+          <w:lang w:val="en-US"/>
+        </w:rPr>
+      </w:pPr>
+      <w:bookmarkStart w:id="6" w:name="_Toc484618462"/>
+      <w:r>
+        <w:rPr>
+          <w:lang w:val="en-US"/>
+        </w:rPr>
+        <w:t>Code Review</w:t>
+      </w:r>
+      <w:bookmarkEnd w:id="6"/>
+    </w:p>
+    <w:p>
+      <w:pPr>
+        <w:spacing w:after="0" w:line="240" w:lineRule="auto"/>
+        <w:rPr>
+          <w:lang w:val="en-US"/>
+        </w:rPr>
+      </w:pPr>
+      <w:r>
+        <w:rPr>
+          <w:lang w:val="en-US"/>
+        </w:rPr>
+        <w:t xml:space="preserve">is systematic examination (often as peer review) of computer source code. </w:t>
+      </w:r>
+    </w:p>
+    <w:p>
+      <w:pPr>
+        <w:pStyle w:val="Listenabsatz"/>
         <w:numPr>
           <w:ilvl w:val="0"/>
-          <w:numId w:val="5"/>
+          <w:numId w:val="8"/>
         </w:numPr>
-        <w:spacing w:after="0" w:line="375" w:lineRule="atLeast"/>
-        <w:ind w:left="210"/>
-        <w:rPr>
-          <w:sz w:val="21"/>
-          <w:szCs w:val="21"/>
-        </w:rPr>
-      </w:pPr>
-      <w:r>
-        <w:rPr>
-          <w:sz w:val="21"/>
-          <w:szCs w:val="21"/>
-        </w:rPr>
-        <w:t xml:space="preserve">Peer reviewing allows a diversity of opinions to be brought to the table, theoretically removing any personal </w:t>
-      </w:r>
+        <w:rPr>
+          <w:lang w:val="en-US"/>
+        </w:rPr>
+      </w:pPr>
+      <w:r>
+        <w:rPr>
+          <w:lang w:val="en-US"/>
+        </w:rPr>
+        <w:t>Systematic examination (oft</w:t>
+      </w:r>
+      <w:r>
+        <w:rPr>
+          <w:lang w:val="en-US"/>
+        </w:rPr>
+        <w:t xml:space="preserve">en as peer review) of computer </w:t>
+      </w:r>
+      <w:r>
+        <w:rPr>
+          <w:lang w:val="en-US"/>
+        </w:rPr>
+        <w:t xml:space="preserve">source code intended to find </w:t>
+      </w:r>
+      <w:r>
+        <w:rPr>
+          <w:lang w:val="en-US"/>
+        </w:rPr>
+        <w:t xml:space="preserve">and fix mistakes overlooked in </w:t>
+      </w:r>
+      <w:r>
+        <w:rPr>
+          <w:lang w:val="en-US"/>
+        </w:rPr>
+        <w:t>the initial development pha</w:t>
+      </w:r>
+      <w:r>
+        <w:rPr>
+          <w:lang w:val="en-US"/>
+        </w:rPr>
+        <w:t xml:space="preserve">se, improving both the overall </w:t>
+      </w:r>
+      <w:r>
+        <w:rPr>
+          <w:lang w:val="en-US"/>
+        </w:rPr>
+        <w:t>quality of software and the developers' skills.</w:t>
+      </w:r>
+    </w:p>
+    <w:p>
+      <w:pPr>
+        <w:pStyle w:val="Listenabsatz"/>
+        <w:numPr>
+          <w:ilvl w:val="0"/>
+          <w:numId w:val="8"/>
+        </w:numPr>
+        <w:rPr>
+          <w:lang w:val="en-US"/>
+        </w:rPr>
+      </w:pPr>
+      <w:r>
+        <w:rPr>
+          <w:lang w:val="en-US"/>
+        </w:rPr>
+        <w:t>Code reviews ca</w:t>
+      </w:r>
+      <w:r>
+        <w:rPr>
+          <w:lang w:val="en-US"/>
+        </w:rPr>
+        <w:t xml:space="preserve">n often find and remove common </w:t>
+      </w:r>
+      <w:r>
+        <w:rPr>
+          <w:lang w:val="en-US"/>
+        </w:rPr>
+        <w:t>vulnerabilities such as format str</w:t>
+      </w:r>
+      <w:r>
+        <w:rPr>
+          <w:lang w:val="en-US"/>
+        </w:rPr>
+        <w:t xml:space="preserve">ing exploits, race conditions, </w:t>
+      </w:r>
+      <w:r>
+        <w:rPr>
+          <w:lang w:val="en-US"/>
+        </w:rPr>
+        <w:t>memory leaks and buffe</w:t>
+      </w:r>
+      <w:r>
+        <w:rPr>
+          <w:lang w:val="en-US"/>
+        </w:rPr>
+        <w:t xml:space="preserve">r overflows, thereby improving </w:t>
+      </w:r>
+      <w:r>
+        <w:rPr>
+          <w:lang w:val="en-US"/>
+        </w:rPr>
+        <w:t xml:space="preserve">software security. </w:t>
+      </w:r>
+    </w:p>
+    <w:p>
+      <w:pPr>
+        <w:pStyle w:val="Listenabsatz"/>
+        <w:numPr>
+          <w:ilvl w:val="0"/>
+          <w:numId w:val="8"/>
+        </w:numPr>
+        <w:rPr>
+          <w:lang w:val="en-US"/>
+        </w:rPr>
+      </w:pPr>
+      <w:r>
+        <w:rPr>
+          <w:lang w:val="en-US"/>
+        </w:rPr>
+        <w:t xml:space="preserve">Online </w:t>
+      </w:r>
+      <w:r>
+        <w:rPr>
+          <w:lang w:val="en-US"/>
+        </w:rPr>
+        <w:t xml:space="preserve">software repositories based on Subversion </w:t>
+      </w:r>
+      <w:r>
+        <w:rPr>
+          <w:lang w:val="en-US"/>
+        </w:rPr>
+        <w:t>oth</w:t>
+      </w:r>
+      <w:r>
+        <w:rPr>
+          <w:lang w:val="en-US"/>
+        </w:rPr>
+        <w:t xml:space="preserve">ers </w:t>
+      </w:r>
+      <w:r>
+        <w:rPr>
+          <w:lang w:val="en-US"/>
+        </w:rPr>
+        <w:t xml:space="preserve">allow groups of individuals to collaboratively review code. </w:t>
+      </w:r>
+    </w:p>
+    <w:p>
+      <w:pPr>
+        <w:pStyle w:val="Listenabsatz"/>
+        <w:numPr>
+          <w:ilvl w:val="0"/>
+          <w:numId w:val="8"/>
+        </w:numPr>
+        <w:rPr>
+          <w:lang w:val="en-US"/>
+        </w:rPr>
+      </w:pPr>
+      <w:r>
+        <w:rPr>
+          <w:lang w:val="en-US"/>
+        </w:rPr>
+        <w:t>Additionally, specific tools for</w:t>
+      </w:r>
+      <w:r>
+        <w:rPr>
+          <w:lang w:val="en-US"/>
+        </w:rPr>
+        <w:t xml:space="preserve"> collaborative code review can </w:t>
+      </w:r>
+      <w:r>
+        <w:rPr>
+          <w:lang w:val="en-US"/>
+        </w:rPr>
+        <w:t>facilitate the code review process.</w:t>
+      </w:r>
+    </w:p>
+    <w:p>
+      <w:pPr>
+        <w:pStyle w:val="berschrift2"/>
+        <w:rPr>
+          <w:rFonts w:eastAsia="Times New Roman"/>
+          <w:lang w:val="en-US" w:eastAsia="de-DE"/>
+        </w:rPr>
+      </w:pPr>
+      <w:bookmarkStart w:id="7" w:name="_Toc484618463"/>
+      <w:r>
+        <w:rPr>
+          <w:rFonts w:eastAsia="Times New Roman"/>
+          <w:lang w:val="en-US" w:eastAsia="de-DE"/>
+        </w:rPr>
+        <w:t>Pair Programming</w:t>
+      </w:r>
+      <w:bookmarkEnd w:id="7"/>
+    </w:p>
+    <w:p>
+      <w:pPr>
+        <w:pStyle w:val="KeinLeerraum"/>
+        <w:rPr>
+          <w:lang w:val="en-US" w:eastAsia="de-DE"/>
+        </w:rPr>
+      </w:pPr>
+      <w:r>
+        <w:rPr>
+          <w:lang w:val="en-US" w:eastAsia="de-DE"/>
+        </w:rPr>
+        <w:t xml:space="preserve">is a type of code review where two persons develop code together at the same </w:t>
+      </w:r>
+      <w:proofErr w:type="gramStart"/>
+      <w:r>
+        <w:rPr>
+          <w:lang w:val="en-US" w:eastAsia="de-DE"/>
+        </w:rPr>
+        <w:t>workstation.</w:t>
+      </w:r>
+      <w:proofErr w:type="gramEnd"/>
+      <w:r>
+        <w:rPr>
+          <w:lang w:val="en-US" w:eastAsia="de-DE"/>
+        </w:rPr>
+        <w:t xml:space="preserve"> </w:t>
+      </w:r>
+    </w:p>
+    <w:p>
+      <w:pPr>
+        <w:pStyle w:val="Listenabsatz"/>
+        <w:numPr>
+          <w:ilvl w:val="0"/>
+          <w:numId w:val="8"/>
+        </w:numPr>
+        <w:rPr>
+          <w:lang w:val="en-US"/>
+        </w:rPr>
+      </w:pPr>
+      <w:r>
+        <w:rPr>
+          <w:lang w:val="en-US"/>
+        </w:rPr>
+        <w:t xml:space="preserve">Two programmers work together at one keyboard. </w:t>
+      </w:r>
+    </w:p>
+    <w:p>
+      <w:pPr>
+        <w:pStyle w:val="Listenabsatz"/>
+        <w:numPr>
+          <w:ilvl w:val="0"/>
+          <w:numId w:val="9"/>
+        </w:numPr>
+        <w:rPr>
+          <w:lang w:val="en-US"/>
+        </w:rPr>
+      </w:pPr>
+      <w:r>
+        <w:rPr>
+          <w:lang w:val="en-US"/>
+        </w:rPr>
+        <w:t xml:space="preserve">One types in code, the other reviews each line of code as it's typed </w:t>
+      </w:r>
+    </w:p>
+    <w:p>
+      <w:pPr>
+        <w:pStyle w:val="Listenabsatz"/>
+        <w:numPr>
+          <w:ilvl w:val="0"/>
+          <w:numId w:val="9"/>
+        </w:numPr>
+        <w:rPr>
+          <w:lang w:val="en-US"/>
+        </w:rPr>
+      </w:pPr>
+      <w:r>
+        <w:rPr>
+          <w:lang w:val="en-US"/>
+        </w:rPr>
+        <w:t>The person typing is called the driver</w:t>
+      </w:r>
+    </w:p>
+    <w:p>
+      <w:pPr>
+        <w:pStyle w:val="Listenabsatz"/>
+        <w:numPr>
+          <w:ilvl w:val="0"/>
+          <w:numId w:val="9"/>
+        </w:numPr>
+        <w:rPr>
+          <w:lang w:val="en-US"/>
+        </w:rPr>
+      </w:pPr>
+      <w:r>
+        <w:rPr>
+          <w:lang w:val="en-US"/>
+        </w:rPr>
+        <w:t>The person reviewing the code is called the observer or navigator</w:t>
+      </w:r>
+    </w:p>
+    <w:p>
+      <w:pPr>
+        <w:pStyle w:val="Listenabsatz"/>
+        <w:numPr>
+          <w:ilvl w:val="0"/>
+          <w:numId w:val="8"/>
+        </w:numPr>
+        <w:rPr>
+          <w:lang w:val="en-US"/>
+        </w:rPr>
+      </w:pPr>
+      <w:r>
+        <w:rPr>
+          <w:lang w:val="en-US"/>
+        </w:rPr>
+        <w:t>The two programmers switch roles frequently.</w:t>
+      </w:r>
+    </w:p>
+    <w:p>
+      <w:pPr>
+        <w:pStyle w:val="Listenabsatz"/>
+        <w:numPr>
+          <w:ilvl w:val="0"/>
+          <w:numId w:val="8"/>
+        </w:numPr>
+        <w:rPr>
+          <w:lang w:val="en-US"/>
+        </w:rPr>
+      </w:pPr>
+      <w:r>
+        <w:rPr>
+          <w:lang w:val="en-US"/>
+        </w:rPr>
+        <w:t xml:space="preserve">While reviewing, the observer also considers the strategic direction of the work, coming up with ideas for improvements and likely future problems to address. </w:t>
+      </w:r>
+    </w:p>
+    <w:p>
+      <w:pPr>
+        <w:pStyle w:val="Listenabsatz"/>
+        <w:numPr>
+          <w:ilvl w:val="0"/>
+          <w:numId w:val="8"/>
+        </w:numPr>
+        <w:rPr>
+          <w:lang w:val="en-US"/>
+        </w:rPr>
+      </w:pPr>
+      <w:r>
+        <w:rPr>
+          <w:lang w:val="en-US"/>
+        </w:rPr>
+        <w:t xml:space="preserve">Freeing the driver to focus </w:t>
+      </w:r>
+      <w:proofErr w:type="gramStart"/>
+      <w:r>
+        <w:rPr>
+          <w:lang w:val="en-US"/>
+        </w:rPr>
+        <w:t>all of</w:t>
+      </w:r>
+      <w:proofErr w:type="gramEnd"/>
+      <w:r>
+        <w:rPr>
+          <w:lang w:val="en-US"/>
+        </w:rPr>
+        <w:t xml:space="preserve"> his or her attention on the "tactical" aspects of completing the current task, using the observer as a safety net and guide.</w:t>
+      </w:r>
+    </w:p>
+    <w:p>
+      <w:pPr>
+        <w:pStyle w:val="berschrift2"/>
+        <w:rPr>
+          <w:lang w:val="en-US"/>
+        </w:rPr>
+      </w:pPr>
+      <w:bookmarkStart w:id="8" w:name="_Toc484618464"/>
+      <w:r>
+        <w:rPr>
+          <w:lang w:val="en-US"/>
+        </w:rPr>
+        <w:t>Inspection</w:t>
+      </w:r>
+      <w:bookmarkEnd w:id="8"/>
+    </w:p>
+    <w:p>
+      <w:pPr>
+        <w:pStyle w:val="KeinLeerraum"/>
+        <w:rPr>
+          <w:lang w:val="en-US" w:eastAsia="de-DE"/>
+        </w:rPr>
+      </w:pPr>
+      <w:r>
+        <w:rPr>
+          <w:lang w:val="en-US" w:eastAsia="de-DE"/>
+        </w:rPr>
+        <w:t>i</w:t>
+      </w:r>
+      <w:r>
+        <w:rPr>
+          <w:lang w:val="en-US" w:eastAsia="de-DE"/>
+        </w:rPr>
+        <w:t>s a very formal type of peer review where the reviewers are following a well</w:t>
+      </w:r>
+      <w:r>
+        <w:rPr>
+          <w:lang w:val="en-US" w:eastAsia="de-DE"/>
+        </w:rPr>
+        <w:t>-</w:t>
+      </w:r>
+      <w:r>
+        <w:rPr>
+          <w:lang w:val="en-US" w:eastAsia="de-DE"/>
+        </w:rPr>
+        <w:t xml:space="preserve">defined process to find </w:t>
+      </w:r>
+      <w:r>
+        <w:rPr>
+          <w:lang w:val="en-US" w:eastAsia="de-DE"/>
+        </w:rPr>
+        <w:t>defects.</w:t>
+      </w:r>
+    </w:p>
+    <w:p>
+      <w:pPr>
+        <w:pStyle w:val="KeinLeerraum"/>
+        <w:numPr>
+          <w:ilvl w:val="0"/>
+          <w:numId w:val="10"/>
+        </w:numPr>
+        <w:rPr>
+          <w:lang w:val="en-US" w:eastAsia="de-DE"/>
+        </w:rPr>
+      </w:pPr>
+      <w:r>
+        <w:rPr>
+          <w:lang w:val="en-US" w:eastAsia="de-DE"/>
+        </w:rPr>
+        <w:t>Refers to peer review of any work product by trained individua</w:t>
+      </w:r>
+      <w:r>
+        <w:rPr>
+          <w:lang w:val="en-US" w:eastAsia="de-DE"/>
+        </w:rPr>
+        <w:t xml:space="preserve">ls who look for defects using a </w:t>
+      </w:r>
+      <w:proofErr w:type="gramStart"/>
+      <w:r>
+        <w:rPr>
+          <w:lang w:val="en-US" w:eastAsia="de-DE"/>
+        </w:rPr>
+        <w:t>well defined</w:t>
+      </w:r>
+      <w:proofErr w:type="gramEnd"/>
+      <w:r>
+        <w:rPr>
+          <w:lang w:val="en-US" w:eastAsia="de-DE"/>
+        </w:rPr>
+        <w:t xml:space="preserve"> process. </w:t>
+      </w:r>
+    </w:p>
+    <w:p>
+      <w:pPr>
+        <w:pStyle w:val="KeinLeerraum"/>
+        <w:numPr>
+          <w:ilvl w:val="0"/>
+          <w:numId w:val="10"/>
+        </w:numPr>
+        <w:rPr>
+          <w:lang w:val="en-US" w:eastAsia="de-DE"/>
+        </w:rPr>
+      </w:pPr>
+      <w:r>
+        <w:rPr>
+          <w:lang w:val="en-US" w:eastAsia="de-DE"/>
+        </w:rPr>
+        <w:t xml:space="preserve">An inspection might also be referred to as a Fagan inspection after Michael Fagan, the inventor of the process </w:t>
+      </w:r>
+    </w:p>
+    <w:p>
+      <w:pPr>
+        <w:pStyle w:val="KeinLeerraum"/>
+        <w:numPr>
+          <w:ilvl w:val="0"/>
+          <w:numId w:val="10"/>
+        </w:numPr>
+        <w:rPr>
+          <w:lang w:val="en-US"/>
+        </w:rPr>
+      </w:pPr>
+      <w:r>
+        <w:rPr>
+          <w:lang w:val="en-US"/>
+        </w:rPr>
+        <w:t>Examples:</w:t>
+      </w:r>
+    </w:p>
+    <w:p>
+      <w:pPr>
+        <w:pStyle w:val="KeinLeerraum"/>
+        <w:numPr>
+          <w:ilvl w:val="0"/>
+          <w:numId w:val="16"/>
+        </w:numPr>
+        <w:rPr>
+          <w:lang w:val="en-US"/>
+        </w:rPr>
+      </w:pPr>
+      <w:r>
+        <w:rPr>
+          <w:lang w:val="en-US"/>
+        </w:rPr>
+        <w:t xml:space="preserve">Requirement specification </w:t>
+      </w:r>
+    </w:p>
+    <w:p>
+      <w:pPr>
+        <w:pStyle w:val="KeinLeerraum"/>
+        <w:numPr>
+          <w:ilvl w:val="0"/>
+          <w:numId w:val="16"/>
+        </w:numPr>
+        <w:rPr>
+          <w:lang w:val="en-US"/>
+        </w:rPr>
+      </w:pPr>
+      <w:r>
+        <w:rPr>
+          <w:lang w:val="en-US"/>
+        </w:rPr>
+        <w:t xml:space="preserve">Software/Information System architecture </w:t>
+      </w:r>
+    </w:p>
+    <w:p>
+      <w:pPr>
+        <w:pStyle w:val="KeinLeerraum"/>
+        <w:numPr>
+          <w:ilvl w:val="0"/>
+          <w:numId w:val="16"/>
+        </w:numPr>
+        <w:rPr>
+          <w:lang w:val="en-US"/>
+        </w:rPr>
+      </w:pPr>
+      <w:r>
+        <w:rPr>
+          <w:lang w:val="en-US"/>
+        </w:rPr>
+        <w:t xml:space="preserve">Programming (for example for iterations) </w:t>
+      </w:r>
+    </w:p>
+    <w:p>
+      <w:pPr>
+        <w:pStyle w:val="KeinLeerraum"/>
+        <w:numPr>
+          <w:ilvl w:val="0"/>
+          <w:numId w:val="16"/>
+        </w:numPr>
+        <w:rPr>
+          <w:lang w:val="en-US"/>
+        </w:rPr>
+      </w:pPr>
+      <w:r>
+        <w:rPr>
+          <w:lang w:val="en-US"/>
+        </w:rPr>
+        <w:t xml:space="preserve">Software testing (for example when creating test scripts) </w:t>
+      </w:r>
+    </w:p>
+    <w:p>
+      <w:pPr>
+        <w:pStyle w:val="KeinLeerraum"/>
+        <w:rPr>
+          <w:lang w:val="en-US"/>
+        </w:rPr>
+      </w:pPr>
+    </w:p>
+    <w:p>
+      <w:pPr>
+        <w:rPr>
+          <w:lang w:val="en-US"/>
+        </w:rPr>
+      </w:pPr>
+    </w:p>
+    <w:p>
+      <w:pPr>
+        <w:pStyle w:val="berschrift2"/>
+        <w:rPr>
+          <w:lang w:val="en-US"/>
+        </w:rPr>
+      </w:pPr>
+      <w:bookmarkStart w:id="9" w:name="_Toc484618465"/>
+      <w:r>
+        <w:rPr>
+          <w:lang w:val="en-US"/>
+        </w:rPr>
+        <w:t>Walkthrough</w:t>
+      </w:r>
+      <w:bookmarkEnd w:id="9"/>
+    </w:p>
+    <w:p>
+      <w:pPr>
+        <w:pStyle w:val="KeinLeerraum"/>
+        <w:numPr>
+          <w:ilvl w:val="0"/>
+          <w:numId w:val="11"/>
+        </w:numPr>
+        <w:rPr>
+          <w:lang w:val="en-US" w:eastAsia="de-DE"/>
+        </w:rPr>
+      </w:pPr>
+      <w:r>
+        <w:rPr>
+          <w:lang w:val="en-US" w:eastAsia="de-DE"/>
+        </w:rPr>
+        <w:t xml:space="preserve">A form of software peer review "in which a designer or programmer leads members of the development team and other interested parties through a software product, and the </w:t>
+      </w:r>
+      <w:r>
+        <w:rPr>
+          <w:lang w:val="en-US" w:eastAsia="de-DE"/>
+        </w:rPr>
+        <w:t xml:space="preserve">participants ask </w:t>
+      </w:r>
+      <w:r>
+        <w:rPr>
+          <w:lang w:val="en-US" w:eastAsia="de-DE"/>
+        </w:rPr>
+        <w:t>questions and make comments about possible errors, violation of development standards, and other problems</w:t>
+      </w:r>
+    </w:p>
+    <w:p>
+      <w:pPr>
+        <w:pStyle w:val="KeinLeerraum"/>
+        <w:numPr>
+          <w:ilvl w:val="0"/>
+          <w:numId w:val="11"/>
+        </w:numPr>
+        <w:rPr>
+          <w:lang w:val="en-US" w:eastAsia="de-DE"/>
+        </w:rPr>
+      </w:pPr>
+      <w:r>
+        <w:rPr>
+          <w:lang w:val="en-US" w:eastAsia="de-DE"/>
+        </w:rPr>
+        <w:t xml:space="preserve">"Software product" normally refers to </w:t>
+      </w:r>
+      <w:proofErr w:type="gramStart"/>
+      <w:r>
+        <w:rPr>
+          <w:lang w:val="en-US" w:eastAsia="de-DE"/>
+        </w:rPr>
+        <w:t>some kind of technical</w:t>
+      </w:r>
+      <w:proofErr w:type="gramEnd"/>
+      <w:r>
+        <w:rPr>
+          <w:lang w:val="en-US" w:eastAsia="de-DE"/>
+        </w:rPr>
+        <w:t xml:space="preserve"> document. </w:t>
+      </w:r>
+    </w:p>
+    <w:p>
+      <w:pPr>
+        <w:pStyle w:val="KeinLeerraum"/>
+        <w:numPr>
+          <w:ilvl w:val="0"/>
+          <w:numId w:val="11"/>
+        </w:numPr>
+        <w:rPr>
+          <w:lang w:val="en-US" w:eastAsia="de-DE"/>
+        </w:rPr>
+      </w:pPr>
+      <w:r>
+        <w:rPr>
+          <w:lang w:val="en-US" w:eastAsia="de-DE"/>
+        </w:rPr>
+        <w:lastRenderedPageBreak/>
+        <w:t>A walkthrough differs from technical reviews</w:t>
+      </w:r>
+      <w:r>
+        <w:rPr>
+          <w:lang w:val="en-US" w:eastAsia="de-DE"/>
+        </w:rPr>
+        <w:t xml:space="preserve"> </w:t>
+      </w:r>
+      <w:r>
+        <w:rPr>
+          <w:lang w:val="en-US" w:eastAsia="de-DE"/>
+        </w:rPr>
+        <w:t>in its openness of</w:t>
+      </w:r>
+      <w:r>
+        <w:rPr>
+          <w:lang w:val="en-US" w:eastAsia="de-DE"/>
+        </w:rPr>
+        <w:t xml:space="preserve"> structure and its objective of </w:t>
+      </w:r>
+      <w:r>
+        <w:rPr>
+          <w:lang w:val="en-US" w:eastAsia="de-DE"/>
+        </w:rPr>
+        <w:t xml:space="preserve">familiarization. </w:t>
+      </w:r>
+    </w:p>
+    <w:p>
+      <w:pPr>
+        <w:pStyle w:val="KeinLeerraum"/>
+        <w:numPr>
+          <w:ilvl w:val="0"/>
+          <w:numId w:val="11"/>
+        </w:numPr>
+        <w:rPr>
+          <w:lang w:val="en-US" w:eastAsia="de-DE"/>
+        </w:rPr>
+      </w:pPr>
+      <w:r>
+        <w:rPr>
+          <w:lang w:val="en-US" w:eastAsia="de-DE"/>
+        </w:rPr>
+        <w:t>A walkthrough differs from software inspection</w:t>
+      </w:r>
+      <w:r>
+        <w:rPr>
+          <w:lang w:val="en-US" w:eastAsia="de-DE"/>
+        </w:rPr>
+        <w:t xml:space="preserve"> </w:t>
+      </w:r>
+      <w:r>
+        <w:rPr>
+          <w:lang w:val="en-US" w:eastAsia="de-DE"/>
+        </w:rPr>
+        <w:t>in its ability to suggest direct</w:t>
+      </w:r>
+      <w:r>
+        <w:rPr>
+          <w:lang w:val="en-US" w:eastAsia="de-DE"/>
+        </w:rPr>
+        <w:t xml:space="preserve"> alterations to the </w:t>
+      </w:r>
+      <w:r>
+        <w:rPr>
+          <w:lang w:val="en-US" w:eastAsia="de-DE"/>
+        </w:rPr>
+        <w:t>product reviewed, its lack of a direct focus on training and process improvement, and its omission of process and product measurement.</w:t>
+      </w:r>
+    </w:p>
+    <w:p>
+      <w:pPr>
+        <w:pStyle w:val="KeinLeerraum"/>
+        <w:rPr>
+          <w:lang w:val="en-US" w:eastAsia="de-DE"/>
+        </w:rPr>
+      </w:pPr>
+    </w:p>
+    <w:p>
+      <w:pPr>
+        <w:rPr>
+          <w:lang w:val="en-US"/>
+        </w:rPr>
+      </w:pPr>
+    </w:p>
+    <w:p>
+      <w:pPr>
+        <w:pStyle w:val="berschrift2"/>
+        <w:rPr>
+          <w:rFonts w:eastAsiaTheme="minorHAnsi"/>
+          <w:lang w:val="en-US"/>
+        </w:rPr>
+      </w:pPr>
+      <w:bookmarkStart w:id="10" w:name="_Toc484618466"/>
+      <w:r>
+        <w:rPr>
+          <w:lang w:val="en-US"/>
+        </w:rPr>
+        <w:t>Technical Review</w:t>
+      </w:r>
+      <w:bookmarkEnd w:id="10"/>
+    </w:p>
+    <w:p>
+      <w:pPr>
+        <w:pStyle w:val="KeinLeerraum"/>
+        <w:numPr>
+          <w:ilvl w:val="0"/>
+          <w:numId w:val="13"/>
+        </w:numPr>
+        <w:rPr>
+          <w:lang w:val="en-US" w:eastAsia="de-DE"/>
+        </w:rPr>
+      </w:pPr>
+      <w:r>
+        <w:rPr>
+          <w:lang w:val="en-US" w:eastAsia="de-DE"/>
+        </w:rPr>
+        <w:t xml:space="preserve">A form of peer review in which a team of qualified personnel ... examines the suitability of the software product for its intended use and identifies discrepancies from specifications and standards. </w:t>
+      </w:r>
+    </w:p>
+    <w:p>
+      <w:pPr>
+        <w:pStyle w:val="KeinLeerraum"/>
+        <w:numPr>
+          <w:ilvl w:val="0"/>
+          <w:numId w:val="14"/>
+        </w:numPr>
+        <w:rPr>
+          <w:lang w:val="en-US" w:eastAsia="de-DE"/>
+        </w:rPr>
+      </w:pPr>
+      <w:r>
+        <w:rPr>
+          <w:lang w:val="en-US" w:eastAsia="de-DE"/>
+        </w:rPr>
+        <w:t>Software product</w:t>
+      </w:r>
+      <w:r>
+        <w:rPr>
+          <w:lang w:val="en-US" w:eastAsia="de-DE"/>
+        </w:rPr>
+        <w:t xml:space="preserve"> </w:t>
+      </w:r>
+      <w:r>
+        <w:rPr>
+          <w:lang w:val="en-US" w:eastAsia="de-DE"/>
+        </w:rPr>
+        <w:t xml:space="preserve">normally refers to </w:t>
+      </w:r>
+      <w:proofErr w:type="gramStart"/>
+      <w:r>
+        <w:rPr>
+          <w:lang w:val="en-US" w:eastAsia="de-DE"/>
+        </w:rPr>
+        <w:t>some kind of technical</w:t>
+      </w:r>
+      <w:proofErr w:type="gramEnd"/>
+      <w:r>
+        <w:rPr>
+          <w:lang w:val="en-US" w:eastAsia="de-DE"/>
+        </w:rPr>
+        <w:t xml:space="preserve"> document. </w:t>
+      </w:r>
+    </w:p>
+    <w:p>
+      <w:pPr>
+        <w:pStyle w:val="KeinLeerraum"/>
+        <w:numPr>
+          <w:ilvl w:val="0"/>
+          <w:numId w:val="14"/>
+        </w:numPr>
+        <w:rPr>
+          <w:lang w:val="en-US" w:eastAsia="de-DE"/>
+        </w:rPr>
+      </w:pPr>
+      <w:r>
+        <w:rPr>
+          <w:lang w:val="en-US" w:eastAsia="de-DE"/>
+        </w:rPr>
+        <w:t>Examples: software design document or program source code, but use cases, business process definitions, test case specifications, and a variety of other technical documentation</w:t>
+      </w:r>
+    </w:p>
+    <w:p>
+      <w:pPr>
+        <w:pStyle w:val="KeinLeerraum"/>
+        <w:numPr>
+          <w:ilvl w:val="0"/>
+          <w:numId w:val="13"/>
+        </w:numPr>
+        <w:rPr>
+          <w:lang w:val="en-US" w:eastAsia="de-DE"/>
+        </w:rPr>
+      </w:pPr>
+      <w:r>
+        <w:rPr>
+          <w:lang w:val="en-US" w:eastAsia="de-DE"/>
+        </w:rPr>
+        <w:t>Technical reviews may also provide recommendations of alternatives and examination of various alternatives</w:t>
+      </w:r>
+    </w:p>
+    <w:p>
+      <w:pPr>
+        <w:pStyle w:val="KeinLeerraum"/>
+        <w:numPr>
+          <w:ilvl w:val="0"/>
+          <w:numId w:val="13"/>
+        </w:numPr>
+        <w:rPr>
+          <w:lang w:val="en-US" w:eastAsia="de-DE"/>
+        </w:rPr>
+      </w:pPr>
+      <w:r>
+        <w:rPr>
+          <w:lang w:val="en-US" w:eastAsia="de-DE"/>
+        </w:rPr>
+        <w:t>Technical review differs from walkthroughs</w:t>
+      </w:r>
+      <w:r>
+        <w:rPr>
+          <w:lang w:val="en-US" w:eastAsia="de-DE"/>
+        </w:rPr>
+        <w:t xml:space="preserve"> </w:t>
+      </w:r>
+      <w:r>
+        <w:rPr>
+          <w:lang w:val="en-US" w:eastAsia="de-DE"/>
+        </w:rPr>
+        <w:t xml:space="preserve">in its specific focus on the technical quality of the product reviewed. </w:t>
+      </w:r>
+    </w:p>
+    <w:p>
+      <w:pPr>
+        <w:pStyle w:val="KeinLeerraum"/>
+        <w:numPr>
+          <w:ilvl w:val="0"/>
+          <w:numId w:val="13"/>
+        </w:numPr>
+        <w:rPr>
+          <w:lang w:val="en-US" w:eastAsia="de-DE"/>
+        </w:rPr>
+      </w:pPr>
+      <w:r>
+        <w:rPr>
+          <w:lang w:val="en-US" w:eastAsia="de-DE"/>
+        </w:rPr>
+        <w:t>Technical review differs from software inspection</w:t>
+      </w:r>
+      <w:r>
+        <w:rPr>
+          <w:lang w:val="en-US" w:eastAsia="de-DE"/>
+        </w:rPr>
+        <w:t xml:space="preserve"> </w:t>
+      </w:r>
+      <w:r>
+        <w:rPr>
+          <w:lang w:val="en-US" w:eastAsia="de-DE"/>
+        </w:rPr>
+        <w:t>in its ability to suggest direct alterations to the product reviewed, and its lack of a direct focus on training and process improvement.</w:t>
+      </w:r>
+    </w:p>
+    <w:p>
+      <w:pPr>
+        <w:pStyle w:val="KeinLeerraum"/>
+        <w:rPr>
+          <w:lang w:val="en-US" w:eastAsia="de-DE"/>
+        </w:rPr>
+      </w:pPr>
+    </w:p>
+    <w:p>
+      <w:pPr>
+        <w:pStyle w:val="KeinLeerraum"/>
+        <w:rPr>
+          <w:lang w:val="en-US"/>
+        </w:rPr>
+      </w:pPr>
       <w:hyperlink r:id="rId9" w:history="1">
         <w:r>
           <w:rPr>
             <w:rStyle w:val="Hyperlink"/>
-            <w:color w:val="3C9BBE"/>
-            <w:sz w:val="21"/>
-            <w:szCs w:val="21"/>
+            <w:lang w:val="en-US"/>
           </w:rPr>
-          <w:t>biases</w:t>
+          <w:t>http://athena.ecs.csus.edu/~buckley/CSc233/Reviews_Types_Intro.pdf</w:t>
         </w:r>
       </w:hyperlink>
-      <w:r>
-        <w:rPr>
-          <w:sz w:val="21"/>
-          <w:szCs w:val="21"/>
-        </w:rPr>
-        <w:t xml:space="preserve"> and </w:t>
-      </w:r>
-      <w:hyperlink r:id="rId10" w:history="1">
-        <w:r>
-          <w:rPr>
-            <w:rStyle w:val="Hyperlink"/>
-            <w:color w:val="3C9BBE"/>
-            <w:sz w:val="21"/>
-            <w:szCs w:val="21"/>
-          </w:rPr>
-          <w:t>pre-set ideas</w:t>
-        </w:r>
-      </w:hyperlink>
-      <w:r>
-        <w:rPr>
-          <w:sz w:val="21"/>
-          <w:szCs w:val="21"/>
-        </w:rPr>
-        <w:t xml:space="preserve"> from the equation. </w:t>
-      </w:r>
-    </w:p>
-    <w:p>
-      <w:pPr>
-        <w:numPr>
-          <w:ilvl w:val="0"/>
-          <w:numId w:val="5"/>
-        </w:numPr>
-        <w:spacing w:after="0" w:line="375" w:lineRule="atLeast"/>
-        <w:ind w:left="210"/>
-        <w:rPr>
-          <w:sz w:val="21"/>
-          <w:szCs w:val="21"/>
-        </w:rPr>
-      </w:pPr>
-      <w:r>
-        <w:rPr>
-          <w:sz w:val="21"/>
-          <w:szCs w:val="21"/>
-        </w:rPr>
-        <w:t xml:space="preserve">The </w:t>
-      </w:r>
-      <w:hyperlink r:id="rId11" w:history="1">
-        <w:r>
-          <w:rPr>
-            <w:rStyle w:val="Hyperlink"/>
-            <w:color w:val="3C9BBE"/>
-            <w:sz w:val="21"/>
-            <w:szCs w:val="21"/>
-          </w:rPr>
-          <w:t>peer review process</w:t>
-        </w:r>
-      </w:hyperlink>
-      <w:r>
-        <w:rPr>
-          <w:sz w:val="21"/>
-          <w:szCs w:val="21"/>
-        </w:rPr>
-        <w:t xml:space="preserve"> stops a lot of substandard and poor science from reaching publication. In addition, the reviewers are generally experts in their field, well acquainted with the latest developments. They can, therefore, reject duplicate research and </w:t>
-      </w:r>
-      <w:hyperlink r:id="rId12" w:history="1">
-        <w:r>
-          <w:rPr>
-            <w:rStyle w:val="Hyperlink"/>
-            <w:color w:val="3C9BBE"/>
-            <w:sz w:val="21"/>
-            <w:szCs w:val="21"/>
-          </w:rPr>
-          <w:t>plagiarized papers</w:t>
-        </w:r>
-      </w:hyperlink>
-      <w:r>
-        <w:rPr>
-          <w:sz w:val="21"/>
-          <w:szCs w:val="21"/>
-        </w:rPr>
-        <w:t xml:space="preserve">. </w:t>
-      </w:r>
-    </w:p>
-    <w:p>
-      <w:pPr>
-        <w:numPr>
-          <w:ilvl w:val="0"/>
-          <w:numId w:val="5"/>
-        </w:numPr>
-        <w:spacing w:after="120" w:line="375" w:lineRule="atLeast"/>
-        <w:ind w:left="210"/>
-        <w:rPr>
-          <w:sz w:val="21"/>
-          <w:szCs w:val="21"/>
-        </w:rPr>
-      </w:pPr>
-      <w:r>
-        <w:rPr>
-          <w:sz w:val="21"/>
-          <w:szCs w:val="21"/>
-        </w:rPr>
-        <w:t>Because editors can use the process to remove poor quality work, it saves a lot of wasted time and money, especially if the work is plagiarized. Without referees, a journal would have to employ a team of editors with expertise in every field, and this would make the cost of the production prohibitive.</w:t>
-      </w:r>
-    </w:p>
-    <w:p>
-      <w:pPr>
-        <w:numPr>
-          <w:ilvl w:val="0"/>
-          <w:numId w:val="5"/>
-        </w:numPr>
-        <w:spacing w:after="0" w:line="375" w:lineRule="atLeast"/>
-        <w:ind w:left="210"/>
-        <w:rPr>
-          <w:sz w:val="21"/>
-          <w:szCs w:val="21"/>
-        </w:rPr>
-      </w:pPr>
-      <w:r>
-        <w:rPr>
-          <w:sz w:val="21"/>
-          <w:szCs w:val="21"/>
-        </w:rPr>
-        <w:t xml:space="preserve">Traditionally, the </w:t>
-      </w:r>
-      <w:hyperlink r:id="rId13" w:history="1">
-        <w:r>
-          <w:rPr>
-            <w:rStyle w:val="Hyperlink"/>
-            <w:color w:val="3C9BBE"/>
-            <w:sz w:val="21"/>
-            <w:szCs w:val="21"/>
-          </w:rPr>
-          <w:t>journals</w:t>
-        </w:r>
-      </w:hyperlink>
-      <w:r>
-        <w:rPr>
-          <w:sz w:val="21"/>
-          <w:szCs w:val="21"/>
-        </w:rPr>
-        <w:t xml:space="preserve"> that use </w:t>
-      </w:r>
-      <w:hyperlink r:id="rId14" w:history="1">
-        <w:r>
-          <w:rPr>
-            <w:rStyle w:val="Hyperlink"/>
-            <w:color w:val="3C9BBE"/>
-            <w:sz w:val="21"/>
-            <w:szCs w:val="21"/>
-          </w:rPr>
-          <w:t>peer review</w:t>
-        </w:r>
-      </w:hyperlink>
-      <w:r>
-        <w:rPr>
-          <w:sz w:val="21"/>
-          <w:szCs w:val="21"/>
-        </w:rPr>
-        <w:t xml:space="preserve"> enjoy an excellent reputation and are trusted by experts in the field. This also helps them to attract the best researchers and scientists to submit papers. </w:t>
-      </w:r>
-    </w:p>
-    <w:p>
-      <w:pPr>
-        <w:numPr>
-          <w:ilvl w:val="0"/>
-          <w:numId w:val="5"/>
-        </w:numPr>
-        <w:spacing w:after="0" w:line="375" w:lineRule="atLeast"/>
-        <w:ind w:left="210"/>
-        <w:rPr>
-          <w:sz w:val="21"/>
-          <w:szCs w:val="21"/>
-        </w:rPr>
-      </w:pPr>
-      <w:r>
-        <w:rPr>
-          <w:sz w:val="21"/>
-          <w:szCs w:val="21"/>
-        </w:rPr>
-        <w:t xml:space="preserve">The reviewers are experts in their field, and </w:t>
-      </w:r>
-      <w:hyperlink r:id="rId15" w:history="1">
-        <w:r>
-          <w:rPr>
-            <w:rStyle w:val="Hyperlink"/>
-            <w:color w:val="3C9BBE"/>
-            <w:sz w:val="21"/>
-            <w:szCs w:val="21"/>
-          </w:rPr>
-          <w:t>peer reviewing</w:t>
-        </w:r>
-      </w:hyperlink>
-      <w:r>
-        <w:rPr>
-          <w:sz w:val="21"/>
-          <w:szCs w:val="21"/>
-        </w:rPr>
-        <w:t xml:space="preserve"> often brings innovative research to their attention, where it may be buried amongst a flurry of papers. </w:t>
-      </w:r>
-    </w:p>
-    <w:p>
-      <w:pPr>
-        <w:numPr>
-          <w:ilvl w:val="0"/>
-          <w:numId w:val="5"/>
-        </w:numPr>
-        <w:spacing w:after="120" w:line="375" w:lineRule="atLeast"/>
-        <w:ind w:left="210"/>
-        <w:rPr>
-          <w:sz w:val="21"/>
-          <w:szCs w:val="21"/>
-        </w:rPr>
-      </w:pPr>
-      <w:r>
-        <w:rPr>
-          <w:sz w:val="21"/>
-          <w:szCs w:val="21"/>
-        </w:rPr>
-        <w:t>Peer reviewing is not only used for journals but for grant applications and University standard textbooks. This helps to ensure that money is diverted only towards viable research proposals. The peer review of textbooks ensures that students are taught correctly and are provided with excellent information.</w:t>
-      </w:r>
-    </w:p>
-    <w:p/>
-    <w:p>
-      <w:hyperlink r:id="rId16" w:history="1">
-        <w:r>
-          <w:rPr>
-            <w:rStyle w:val="Hyperlink"/>
-          </w:rPr>
-          <w:t>https://explorable.com/advantages-of-peer-reviews</w:t>
-        </w:r>
-      </w:hyperlink>
-    </w:p>
-    <w:p/>
-    <w:p/>
-    <w:p/>
-    <w:p/>
-    <w:p/>
-    <w:p/>
-    <w:p/>
-    <w:p/>
-    <w:p/>
-    <w:p/>
-    <w:p/>
-    <w:p/>
-    <w:p/>
-    <w:p>
-      <w:r>
-        <w:rPr>
-          <w:rFonts w:asciiTheme="majorHAnsi" w:eastAsiaTheme="majorEastAsia" w:hAnsiTheme="majorHAnsi" w:cstheme="majorBidi"/>
-          <w:color w:val="2F5496" w:themeColor="accent1" w:themeShade="BF"/>
-          <w:sz w:val="32"/>
-          <w:szCs w:val="32"/>
-        </w:rPr>
-        <w:lastRenderedPageBreak/>
-        <w:t>http://www.ccs.neu.edu/home/lieber/courses/csu670/sp09/lectures/code-review-types.pdf</w:t>
-      </w:r>
-      <w:bookmarkStart w:id="0" w:name="_GoBack"/>
-      <w:bookmarkEnd w:id="0"/>
-    </w:p>
-    <w:p/>
-    <w:p>
-      <w:hyperlink r:id="rId17" w:history="1">
-        <w:r>
-          <w:rPr>
-            <w:rStyle w:val="Hyperlink"/>
-          </w:rPr>
-          <w:t>https://authorservices.wiley.com/Reviewers/journal-reviewers/what-is-peer-review/types-of-peer-review.html</w:t>
-        </w:r>
-      </w:hyperlink>
-    </w:p>
-    <w:p/>
+    </w:p>
+    <w:p>
+      <w:pPr>
+        <w:pStyle w:val="KeinLeerraum"/>
+        <w:rPr>
+          <w:lang w:val="en-US"/>
+        </w:rPr>
+      </w:pPr>
+    </w:p>
+    <w:p>
+      <w:pPr>
+        <w:pStyle w:val="KeinLeerraum"/>
+        <w:rPr>
+          <w:lang w:val="en-US"/>
+        </w:rPr>
+      </w:pPr>
+    </w:p>
+    <w:p>
+      <w:pPr>
+        <w:pStyle w:val="KeinLeerraum"/>
+        <w:rPr>
+          <w:lang w:val="en-US"/>
+        </w:rPr>
+      </w:pPr>
+      <w:bookmarkStart w:id="11" w:name="_GoBack"/>
+      <w:bookmarkEnd w:id="11"/>
+    </w:p>
+    <w:p>
+      <w:pPr>
+        <w:pStyle w:val="KeinLeerraum"/>
+        <w:rPr>
+          <w:lang w:val="en-US"/>
+        </w:rPr>
+      </w:pPr>
+    </w:p>
+    <w:p>
+      <w:pPr>
+        <w:pStyle w:val="KeinLeerraum"/>
+        <w:rPr>
+          <w:lang w:val="en-US"/>
+        </w:rPr>
+      </w:pPr>
+    </w:p>
+    <w:p>
+      <w:pPr>
+        <w:pStyle w:val="KeinLeerraum"/>
+        <w:rPr>
+          <w:lang w:val="en-US"/>
+        </w:rPr>
+      </w:pPr>
+    </w:p>
+    <w:p>
+      <w:pPr>
+        <w:pStyle w:val="KeinLeerraum"/>
+        <w:rPr>
+          <w:lang w:val="en-US"/>
+        </w:rPr>
+      </w:pPr>
+    </w:p>
+    <w:p>
+      <w:pPr>
+        <w:pStyle w:val="KeinLeerraum"/>
+        <w:rPr>
+          <w:lang w:val="en-US"/>
+        </w:rPr>
+      </w:pPr>
+    </w:p>
+    <w:p>
+      <w:pPr>
+        <w:pStyle w:val="KeinLeerraum"/>
+        <w:rPr>
+          <w:lang w:val="en-US"/>
+        </w:rPr>
+      </w:pPr>
+    </w:p>
+    <w:p>
+      <w:pPr>
+        <w:pStyle w:val="KeinLeerraum"/>
+        <w:rPr>
+          <w:lang w:val="en-US"/>
+        </w:rPr>
+      </w:pPr>
+      <w:r>
+        <w:rPr>
+          <w:lang w:val="en-US"/>
+        </w:rPr>
+        <w:t>How Code Review can be documented in Jira?</w:t>
+      </w:r>
+    </w:p>
     <w:sectPr>
       <w:pgSz w:w="11906" w:h="16838"/>
       <w:pgMar w:top="1417" w:right="1417" w:bottom="1134" w:left="1417" w:header="708" w:footer="708" w:gutter="0"/>
@@ -586,9 +2468,172 @@
 </w:document>
 </file>
 
+<file path=word/endnotes.xml><?xml version="1.0" encoding="utf-8"?>
+<w:endnotes xmlns:wpc="http://schemas.microsoft.com/office/word/2010/wordprocessingCanvas" xmlns:cx="http://schemas.microsoft.com/office/drawing/2014/chartex" xmlns:cx1="http://schemas.microsoft.com/office/drawing/2015/9/8/chartex" xmlns:cx2="http://schemas.microsoft.com/office/drawing/2015/10/21/chartex" xmlns:cx3="http://schemas.microsoft.com/office/drawing/2016/5/9/chartex" xmlns:cx4="http://schemas.microsoft.com/office/drawing/2016/5/10/chartex" xmlns:cx5="http://schemas.microsoft.com/office/drawing/2016/5/11/chartex" xmlns:cx6="http://schemas.microsoft.com/office/drawing/2016/5/12/chartex" xmlns:cx7="http://schemas.microsoft.com/office/drawing/2016/5/13/chartex" xmlns:cx8="http://schemas.microsoft.com/office/drawing/2016/5/14/chartex" xmlns:mc="http://schemas.openxmlformats.org/markup-compatibility/2006" xmlns:aink="http://schemas.microsoft.com/office/drawing/2016/ink" xmlns:o="urn:schemas-microsoft-com:office:office" xmlns:r="http://schemas.openxmlformats.org/officeDocument/2006/relationships" xmlns:m="http://schemas.openxmlformats.org/officeDocument/2006/math" xmlns:v="urn:schemas-microsoft-com:vml" xmlns:wp14="http://schemas.microsoft.com/office/word/2010/wordprocessingDrawing" xmlns:wp="http://schemas.openxmlformats.org/drawingml/2006/wordprocessingDrawing" xmlns:w10="urn:schemas-microsoft-com:office:word" xmlns:w="http://schemas.openxmlformats.org/wordprocessingml/2006/main" xmlns:w14="http://schemas.microsoft.com/office/word/2010/wordml" xmlns:w15="http://schemas.microsoft.com/office/word/2012/wordml" xmlns:w16se="http://schemas.microsoft.com/office/word/2015/wordml/symex" xmlns:wpg="http://schemas.microsoft.com/office/word/2010/wordprocessingGroup" xmlns:wpi="http://schemas.microsoft.com/office/word/2010/wordprocessingInk" xmlns:wne="http://schemas.microsoft.com/office/word/2006/wordml" xmlns:wps="http://schemas.microsoft.com/office/word/2010/wordprocessingShape" mc:Ignorable="w14 w15 w16se wp14">
+  <w:endnote w:type="separator" w:id="-1">
+    <w:p>
+      <w:pPr>
+        <w:spacing w:after="0" w:line="240" w:lineRule="auto"/>
+      </w:pPr>
+      <w:r>
+        <w:separator/>
+      </w:r>
+    </w:p>
+  </w:endnote>
+  <w:endnote w:type="continuationSeparator" w:id="0">
+    <w:p>
+      <w:pPr>
+        <w:spacing w:after="0" w:line="240" w:lineRule="auto"/>
+      </w:pPr>
+      <w:r>
+        <w:continuationSeparator/>
+      </w:r>
+    </w:p>
+  </w:endnote>
+</w:endnotes>
+</file>
+
+<file path=word/footnotes.xml><?xml version="1.0" encoding="utf-8"?>
+<w:footnotes xmlns:wpc="http://schemas.microsoft.com/office/word/2010/wordprocessingCanvas" xmlns:cx="http://schemas.microsoft.com/office/drawing/2014/chartex" xmlns:cx1="http://schemas.microsoft.com/office/drawing/2015/9/8/chartex" xmlns:cx2="http://schemas.microsoft.com/office/drawing/2015/10/21/chartex" xmlns:cx3="http://schemas.microsoft.com/office/drawing/2016/5/9/chartex" xmlns:cx4="http://schemas.microsoft.com/office/drawing/2016/5/10/chartex" xmlns:cx5="http://schemas.microsoft.com/office/drawing/2016/5/11/chartex" xmlns:cx6="http://schemas.microsoft.com/office/drawing/2016/5/12/chartex" xmlns:cx7="http://schemas.microsoft.com/office/drawing/2016/5/13/chartex" xmlns:cx8="http://schemas.microsoft.com/office/drawing/2016/5/14/chartex" xmlns:mc="http://schemas.openxmlformats.org/markup-compatibility/2006" xmlns:aink="http://schemas.microsoft.com/office/drawing/2016/ink" xmlns:o="urn:schemas-microsoft-com:office:office" xmlns:r="http://schemas.openxmlformats.org/officeDocument/2006/relationships" xmlns:m="http://schemas.openxmlformats.org/officeDocument/2006/math" xmlns:v="urn:schemas-microsoft-com:vml" xmlns:wp14="http://schemas.microsoft.com/office/word/2010/wordprocessingDrawing" xmlns:wp="http://schemas.openxmlformats.org/drawingml/2006/wordprocessingDrawing" xmlns:w10="urn:schemas-microsoft-com:office:word" xmlns:w="http://schemas.openxmlformats.org/wordprocessingml/2006/main" xmlns:w14="http://schemas.microsoft.com/office/word/2010/wordml" xmlns:w15="http://schemas.microsoft.com/office/word/2012/wordml" xmlns:w16se="http://schemas.microsoft.com/office/word/2015/wordml/symex" xmlns:wpg="http://schemas.microsoft.com/office/word/2010/wordprocessingGroup" xmlns:wpi="http://schemas.microsoft.com/office/word/2010/wordprocessingInk" xmlns:wne="http://schemas.microsoft.com/office/word/2006/wordml" xmlns:wps="http://schemas.microsoft.com/office/word/2010/wordprocessingShape" mc:Ignorable="w14 w15 w16se wp14">
+  <w:footnote w:type="separator" w:id="-1">
+    <w:p>
+      <w:pPr>
+        <w:spacing w:after="0" w:line="240" w:lineRule="auto"/>
+      </w:pPr>
+      <w:r>
+        <w:separator/>
+      </w:r>
+    </w:p>
+  </w:footnote>
+  <w:footnote w:type="continuationSeparator" w:id="0">
+    <w:p>
+      <w:pPr>
+        <w:spacing w:after="0" w:line="240" w:lineRule="auto"/>
+      </w:pPr>
+      <w:r>
+        <w:continuationSeparator/>
+      </w:r>
+    </w:p>
+  </w:footnote>
+</w:footnotes>
+</file>
+
 <file path=word/numbering.xml><?xml version="1.0" encoding="utf-8"?>
 <w:numbering xmlns:wpc="http://schemas.microsoft.com/office/word/2010/wordprocessingCanvas" xmlns:cx="http://schemas.microsoft.com/office/drawing/2014/chartex" xmlns:cx1="http://schemas.microsoft.com/office/drawing/2015/9/8/chartex" xmlns:cx2="http://schemas.microsoft.com/office/drawing/2015/10/21/chartex" xmlns:cx3="http://schemas.microsoft.com/office/drawing/2016/5/9/chartex" xmlns:cx4="http://schemas.microsoft.com/office/drawing/2016/5/10/chartex" xmlns:cx5="http://schemas.microsoft.com/office/drawing/2016/5/11/chartex" xmlns:cx6="http://schemas.microsoft.com/office/drawing/2016/5/12/chartex" xmlns:cx7="http://schemas.microsoft.com/office/drawing/2016/5/13/chartex" xmlns:cx8="http://schemas.microsoft.com/office/drawing/2016/5/14/chartex" xmlns:mc="http://schemas.openxmlformats.org/markup-compatibility/2006" xmlns:aink="http://schemas.microsoft.com/office/drawing/2016/ink" xmlns:o="urn:schemas-microsoft-com:office:office" xmlns:r="http://schemas.openxmlformats.org/officeDocument/2006/relationships" xmlns:m="http://schemas.openxmlformats.org/officeDocument/2006/math" xmlns:v="urn:schemas-microsoft-com:vml" xmlns:wp14="http://schemas.microsoft.com/office/word/2010/wordprocessingDrawing" xmlns:wp="http://schemas.openxmlformats.org/drawingml/2006/wordprocessingDrawing" xmlns:w10="urn:schemas-microsoft-com:office:word" xmlns:w="http://schemas.openxmlformats.org/wordprocessingml/2006/main" xmlns:w14="http://schemas.microsoft.com/office/word/2010/wordml" xmlns:w15="http://schemas.microsoft.com/office/word/2012/wordml" xmlns:w16se="http://schemas.microsoft.com/office/word/2015/wordml/symex" xmlns:wpg="http://schemas.microsoft.com/office/word/2010/wordprocessingGroup" xmlns:wpi="http://schemas.microsoft.com/office/word/2010/wordprocessingInk" xmlns:wne="http://schemas.microsoft.com/office/word/2006/wordml" xmlns:wps="http://schemas.microsoft.com/office/word/2010/wordprocessingShape" mc:Ignorable="w14 w15 w16se wp14">
   <w:abstractNum w:abstractNumId="0" w15:restartNumberingAfterBreak="0">
+    <w:nsid w:val="030B68A3"/>
+    <w:multiLevelType w:val="hybridMultilevel"/>
+    <w:tmpl w:val="125CBD18"/>
+    <w:lvl w:ilvl="0" w:tplc="04070001">
+      <w:start w:val="1"/>
+      <w:numFmt w:val="bullet"/>
+      <w:lvlText w:val=""/>
+      <w:lvlJc w:val="left"/>
+      <w:pPr>
+        <w:ind w:left="720" w:hanging="360"/>
+      </w:pPr>
+      <w:rPr>
+        <w:rFonts w:ascii="Symbol" w:hAnsi="Symbol" w:hint="default"/>
+      </w:rPr>
+    </w:lvl>
+    <w:lvl w:ilvl="1" w:tplc="04070003" w:tentative="1">
+      <w:start w:val="1"/>
+      <w:numFmt w:val="bullet"/>
+      <w:lvlText w:val="o"/>
+      <w:lvlJc w:val="left"/>
+      <w:pPr>
+        <w:ind w:left="1440" w:hanging="360"/>
+      </w:pPr>
+      <w:rPr>
+        <w:rFonts w:ascii="Courier New" w:hAnsi="Courier New" w:cs="Courier New" w:hint="default"/>
+      </w:rPr>
+    </w:lvl>
+    <w:lvl w:ilvl="2" w:tplc="04070005" w:tentative="1">
+      <w:start w:val="1"/>
+      <w:numFmt w:val="bullet"/>
+      <w:lvlText w:val=""/>
+      <w:lvlJc w:val="left"/>
+      <w:pPr>
+        <w:ind w:left="2160" w:hanging="360"/>
+      </w:pPr>
+      <w:rPr>
+        <w:rFonts w:ascii="Wingdings" w:hAnsi="Wingdings" w:hint="default"/>
+      </w:rPr>
+    </w:lvl>
+    <w:lvl w:ilvl="3" w:tplc="04070001" w:tentative="1">
+      <w:start w:val="1"/>
+      <w:numFmt w:val="bullet"/>
+      <w:lvlText w:val=""/>
+      <w:lvlJc w:val="left"/>
+      <w:pPr>
+        <w:ind w:left="2880" w:hanging="360"/>
+      </w:pPr>
+      <w:rPr>
+        <w:rFonts w:ascii="Symbol" w:hAnsi="Symbol" w:hint="default"/>
+      </w:rPr>
+    </w:lvl>
+    <w:lvl w:ilvl="4" w:tplc="04070003" w:tentative="1">
+      <w:start w:val="1"/>
+      <w:numFmt w:val="bullet"/>
+      <w:lvlText w:val="o"/>
+      <w:lvlJc w:val="left"/>
+      <w:pPr>
+        <w:ind w:left="3600" w:hanging="360"/>
+      </w:pPr>
+      <w:rPr>
+        <w:rFonts w:ascii="Courier New" w:hAnsi="Courier New" w:cs="Courier New" w:hint="default"/>
+      </w:rPr>
+    </w:lvl>
+    <w:lvl w:ilvl="5" w:tplc="04070005" w:tentative="1">
+      <w:start w:val="1"/>
+      <w:numFmt w:val="bullet"/>
+      <w:lvlText w:val=""/>
+      <w:lvlJc w:val="left"/>
+      <w:pPr>
+        <w:ind w:left="4320" w:hanging="360"/>
+      </w:pPr>
+      <w:rPr>
+        <w:rFonts w:ascii="Wingdings" w:hAnsi="Wingdings" w:hint="default"/>
+      </w:rPr>
+    </w:lvl>
+    <w:lvl w:ilvl="6" w:tplc="04070001" w:tentative="1">
+      <w:start w:val="1"/>
+      <w:numFmt w:val="bullet"/>
+      <w:lvlText w:val=""/>
+      <w:lvlJc w:val="left"/>
+      <w:pPr>
+        <w:ind w:left="5040" w:hanging="360"/>
+      </w:pPr>
+      <w:rPr>
+        <w:rFonts w:ascii="Symbol" w:hAnsi="Symbol" w:hint="default"/>
+      </w:rPr>
+    </w:lvl>
+    <w:lvl w:ilvl="7" w:tplc="04070003" w:tentative="1">
+      <w:start w:val="1"/>
+      <w:numFmt w:val="bullet"/>
+      <w:lvlText w:val="o"/>
+      <w:lvlJc w:val="left"/>
+      <w:pPr>
+        <w:ind w:left="5760" w:hanging="360"/>
+      </w:pPr>
+      <w:rPr>
+        <w:rFonts w:ascii="Courier New" w:hAnsi="Courier New" w:cs="Courier New" w:hint="default"/>
+      </w:rPr>
+    </w:lvl>
+    <w:lvl w:ilvl="8" w:tplc="04070005" w:tentative="1">
+      <w:start w:val="1"/>
+      <w:numFmt w:val="bullet"/>
+      <w:lvlText w:val=""/>
+      <w:lvlJc w:val="left"/>
+      <w:pPr>
+        <w:ind w:left="6480" w:hanging="360"/>
+      </w:pPr>
+      <w:rPr>
+        <w:rFonts w:ascii="Wingdings" w:hAnsi="Wingdings" w:hint="default"/>
+      </w:rPr>
+    </w:lvl>
+  </w:abstractNum>
+  <w:abstractNum w:abstractNumId="1" w15:restartNumberingAfterBreak="0">
     <w:nsid w:val="048D34DB"/>
     <w:multiLevelType w:val="hybridMultilevel"/>
     <w:tmpl w:val="3A0A0592"/>
@@ -677,7 +2722,233 @@
       </w:pPr>
     </w:lvl>
   </w:abstractNum>
-  <w:abstractNum w:abstractNumId="1" w15:restartNumberingAfterBreak="0">
+  <w:abstractNum w:abstractNumId="2" w15:restartNumberingAfterBreak="0">
+    <w:nsid w:val="0C2F13B1"/>
+    <w:multiLevelType w:val="hybridMultilevel"/>
+    <w:tmpl w:val="3154B2C6"/>
+    <w:lvl w:ilvl="0" w:tplc="04070003">
+      <w:start w:val="1"/>
+      <w:numFmt w:val="bullet"/>
+      <w:lvlText w:val="o"/>
+      <w:lvlJc w:val="left"/>
+      <w:pPr>
+        <w:ind w:left="1440" w:hanging="360"/>
+      </w:pPr>
+      <w:rPr>
+        <w:rFonts w:ascii="Courier New" w:hAnsi="Courier New" w:cs="Courier New" w:hint="default"/>
+      </w:rPr>
+    </w:lvl>
+    <w:lvl w:ilvl="1" w:tplc="04070003" w:tentative="1">
+      <w:start w:val="1"/>
+      <w:numFmt w:val="bullet"/>
+      <w:lvlText w:val="o"/>
+      <w:lvlJc w:val="left"/>
+      <w:pPr>
+        <w:ind w:left="2160" w:hanging="360"/>
+      </w:pPr>
+      <w:rPr>
+        <w:rFonts w:ascii="Courier New" w:hAnsi="Courier New" w:cs="Courier New" w:hint="default"/>
+      </w:rPr>
+    </w:lvl>
+    <w:lvl w:ilvl="2" w:tplc="04070005" w:tentative="1">
+      <w:start w:val="1"/>
+      <w:numFmt w:val="bullet"/>
+      <w:lvlText w:val=""/>
+      <w:lvlJc w:val="left"/>
+      <w:pPr>
+        <w:ind w:left="2880" w:hanging="360"/>
+      </w:pPr>
+      <w:rPr>
+        <w:rFonts w:ascii="Wingdings" w:hAnsi="Wingdings" w:hint="default"/>
+      </w:rPr>
+    </w:lvl>
+    <w:lvl w:ilvl="3" w:tplc="04070001" w:tentative="1">
+      <w:start w:val="1"/>
+      <w:numFmt w:val="bullet"/>
+      <w:lvlText w:val=""/>
+      <w:lvlJc w:val="left"/>
+      <w:pPr>
+        <w:ind w:left="3600" w:hanging="360"/>
+      </w:pPr>
+      <w:rPr>
+        <w:rFonts w:ascii="Symbol" w:hAnsi="Symbol" w:hint="default"/>
+      </w:rPr>
+    </w:lvl>
+    <w:lvl w:ilvl="4" w:tplc="04070003" w:tentative="1">
+      <w:start w:val="1"/>
+      <w:numFmt w:val="bullet"/>
+      <w:lvlText w:val="o"/>
+      <w:lvlJc w:val="left"/>
+      <w:pPr>
+        <w:ind w:left="4320" w:hanging="360"/>
+      </w:pPr>
+      <w:rPr>
+        <w:rFonts w:ascii="Courier New" w:hAnsi="Courier New" w:cs="Courier New" w:hint="default"/>
+      </w:rPr>
+    </w:lvl>
+    <w:lvl w:ilvl="5" w:tplc="04070005" w:tentative="1">
+      <w:start w:val="1"/>
+      <w:numFmt w:val="bullet"/>
+      <w:lvlText w:val=""/>
+      <w:lvlJc w:val="left"/>
+      <w:pPr>
+        <w:ind w:left="5040" w:hanging="360"/>
+      </w:pPr>
+      <w:rPr>
+        <w:rFonts w:ascii="Wingdings" w:hAnsi="Wingdings" w:hint="default"/>
+      </w:rPr>
+    </w:lvl>
+    <w:lvl w:ilvl="6" w:tplc="04070001" w:tentative="1">
+      <w:start w:val="1"/>
+      <w:numFmt w:val="bullet"/>
+      <w:lvlText w:val=""/>
+      <w:lvlJc w:val="left"/>
+      <w:pPr>
+        <w:ind w:left="5760" w:hanging="360"/>
+      </w:pPr>
+      <w:rPr>
+        <w:rFonts w:ascii="Symbol" w:hAnsi="Symbol" w:hint="default"/>
+      </w:rPr>
+    </w:lvl>
+    <w:lvl w:ilvl="7" w:tplc="04070003" w:tentative="1">
+      <w:start w:val="1"/>
+      <w:numFmt w:val="bullet"/>
+      <w:lvlText w:val="o"/>
+      <w:lvlJc w:val="left"/>
+      <w:pPr>
+        <w:ind w:left="6480" w:hanging="360"/>
+      </w:pPr>
+      <w:rPr>
+        <w:rFonts w:ascii="Courier New" w:hAnsi="Courier New" w:cs="Courier New" w:hint="default"/>
+      </w:rPr>
+    </w:lvl>
+    <w:lvl w:ilvl="8" w:tplc="04070005" w:tentative="1">
+      <w:start w:val="1"/>
+      <w:numFmt w:val="bullet"/>
+      <w:lvlText w:val=""/>
+      <w:lvlJc w:val="left"/>
+      <w:pPr>
+        <w:ind w:left="7200" w:hanging="360"/>
+      </w:pPr>
+      <w:rPr>
+        <w:rFonts w:ascii="Wingdings" w:hAnsi="Wingdings" w:hint="default"/>
+      </w:rPr>
+    </w:lvl>
+  </w:abstractNum>
+  <w:abstractNum w:abstractNumId="3" w15:restartNumberingAfterBreak="0">
+    <w:nsid w:val="0E1E42EF"/>
+    <w:multiLevelType w:val="hybridMultilevel"/>
+    <w:tmpl w:val="0B08796C"/>
+    <w:lvl w:ilvl="0" w:tplc="04070001">
+      <w:start w:val="1"/>
+      <w:numFmt w:val="bullet"/>
+      <w:lvlText w:val=""/>
+      <w:lvlJc w:val="left"/>
+      <w:pPr>
+        <w:ind w:left="720" w:hanging="360"/>
+      </w:pPr>
+      <w:rPr>
+        <w:rFonts w:ascii="Symbol" w:hAnsi="Symbol" w:hint="default"/>
+      </w:rPr>
+    </w:lvl>
+    <w:lvl w:ilvl="1" w:tplc="04070003" w:tentative="1">
+      <w:start w:val="1"/>
+      <w:numFmt w:val="bullet"/>
+      <w:lvlText w:val="o"/>
+      <w:lvlJc w:val="left"/>
+      <w:pPr>
+        <w:ind w:left="1440" w:hanging="360"/>
+      </w:pPr>
+      <w:rPr>
+        <w:rFonts w:ascii="Courier New" w:hAnsi="Courier New" w:cs="Courier New" w:hint="default"/>
+      </w:rPr>
+    </w:lvl>
+    <w:lvl w:ilvl="2" w:tplc="04070005" w:tentative="1">
+      <w:start w:val="1"/>
+      <w:numFmt w:val="bullet"/>
+      <w:lvlText w:val=""/>
+      <w:lvlJc w:val="left"/>
+      <w:pPr>
+        <w:ind w:left="2160" w:hanging="360"/>
+      </w:pPr>
+      <w:rPr>
+        <w:rFonts w:ascii="Wingdings" w:hAnsi="Wingdings" w:hint="default"/>
+      </w:rPr>
+    </w:lvl>
+    <w:lvl w:ilvl="3" w:tplc="04070001" w:tentative="1">
+      <w:start w:val="1"/>
+      <w:numFmt w:val="bullet"/>
+      <w:lvlText w:val=""/>
+      <w:lvlJc w:val="left"/>
+      <w:pPr>
+        <w:ind w:left="2880" w:hanging="360"/>
+      </w:pPr>
+      <w:rPr>
+        <w:rFonts w:ascii="Symbol" w:hAnsi="Symbol" w:hint="default"/>
+      </w:rPr>
+    </w:lvl>
+    <w:lvl w:ilvl="4" w:tplc="04070003" w:tentative="1">
+      <w:start w:val="1"/>
+      <w:numFmt w:val="bullet"/>
+      <w:lvlText w:val="o"/>
+      <w:lvlJc w:val="left"/>
+      <w:pPr>
+        <w:ind w:left="3600" w:hanging="360"/>
+      </w:pPr>
+      <w:rPr>
+        <w:rFonts w:ascii="Courier New" w:hAnsi="Courier New" w:cs="Courier New" w:hint="default"/>
+      </w:rPr>
+    </w:lvl>
+    <w:lvl w:ilvl="5" w:tplc="04070005" w:tentative="1">
+      <w:start w:val="1"/>
+      <w:numFmt w:val="bullet"/>
+      <w:lvlText w:val=""/>
+      <w:lvlJc w:val="left"/>
+      <w:pPr>
+        <w:ind w:left="4320" w:hanging="360"/>
+      </w:pPr>
+      <w:rPr>
+        <w:rFonts w:ascii="Wingdings" w:hAnsi="Wingdings" w:hint="default"/>
+      </w:rPr>
+    </w:lvl>
+    <w:lvl w:ilvl="6" w:tplc="04070001" w:tentative="1">
+      <w:start w:val="1"/>
+      <w:numFmt w:val="bullet"/>
+      <w:lvlText w:val=""/>
+      <w:lvlJc w:val="left"/>
+      <w:pPr>
+        <w:ind w:left="5040" w:hanging="360"/>
+      </w:pPr>
+      <w:rPr>
+        <w:rFonts w:ascii="Symbol" w:hAnsi="Symbol" w:hint="default"/>
+      </w:rPr>
+    </w:lvl>
+    <w:lvl w:ilvl="7" w:tplc="04070003" w:tentative="1">
+      <w:start w:val="1"/>
+      <w:numFmt w:val="bullet"/>
+      <w:lvlText w:val="o"/>
+      <w:lvlJc w:val="left"/>
+      <w:pPr>
+        <w:ind w:left="5760" w:hanging="360"/>
+      </w:pPr>
+      <w:rPr>
+        <w:rFonts w:ascii="Courier New" w:hAnsi="Courier New" w:cs="Courier New" w:hint="default"/>
+      </w:rPr>
+    </w:lvl>
+    <w:lvl w:ilvl="8" w:tplc="04070005" w:tentative="1">
+      <w:start w:val="1"/>
+      <w:numFmt w:val="bullet"/>
+      <w:lvlText w:val=""/>
+      <w:lvlJc w:val="left"/>
+      <w:pPr>
+        <w:ind w:left="6480" w:hanging="360"/>
+      </w:pPr>
+      <w:rPr>
+        <w:rFonts w:ascii="Wingdings" w:hAnsi="Wingdings" w:hint="default"/>
+      </w:rPr>
+    </w:lvl>
+  </w:abstractNum>
+  <w:abstractNum w:abstractNumId="4" w15:restartNumberingAfterBreak="0">
     <w:nsid w:val="106770E5"/>
     <w:multiLevelType w:val="multilevel"/>
     <w:tmpl w:val="C0F2AB78"/>
@@ -826,7 +3097,120 @@
       </w:rPr>
     </w:lvl>
   </w:abstractNum>
-  <w:abstractNum w:abstractNumId="2" w15:restartNumberingAfterBreak="0">
+  <w:abstractNum w:abstractNumId="5" w15:restartNumberingAfterBreak="0">
+    <w:nsid w:val="210D3946"/>
+    <w:multiLevelType w:val="hybridMultilevel"/>
+    <w:tmpl w:val="D6A40F9E"/>
+    <w:lvl w:ilvl="0" w:tplc="04070003">
+      <w:start w:val="1"/>
+      <w:numFmt w:val="bullet"/>
+      <w:lvlText w:val="o"/>
+      <w:lvlJc w:val="left"/>
+      <w:pPr>
+        <w:ind w:left="720" w:hanging="360"/>
+      </w:pPr>
+      <w:rPr>
+        <w:rFonts w:ascii="Courier New" w:hAnsi="Courier New" w:cs="Courier New" w:hint="default"/>
+      </w:rPr>
+    </w:lvl>
+    <w:lvl w:ilvl="1" w:tplc="04070003" w:tentative="1">
+      <w:start w:val="1"/>
+      <w:numFmt w:val="bullet"/>
+      <w:lvlText w:val="o"/>
+      <w:lvlJc w:val="left"/>
+      <w:pPr>
+        <w:ind w:left="1440" w:hanging="360"/>
+      </w:pPr>
+      <w:rPr>
+        <w:rFonts w:ascii="Courier New" w:hAnsi="Courier New" w:cs="Courier New" w:hint="default"/>
+      </w:rPr>
+    </w:lvl>
+    <w:lvl w:ilvl="2" w:tplc="04070005" w:tentative="1">
+      <w:start w:val="1"/>
+      <w:numFmt w:val="bullet"/>
+      <w:lvlText w:val=""/>
+      <w:lvlJc w:val="left"/>
+      <w:pPr>
+        <w:ind w:left="2160" w:hanging="360"/>
+      </w:pPr>
+      <w:rPr>
+        <w:rFonts w:ascii="Wingdings" w:hAnsi="Wingdings" w:hint="default"/>
+      </w:rPr>
+    </w:lvl>
+    <w:lvl w:ilvl="3" w:tplc="04070001" w:tentative="1">
+      <w:start w:val="1"/>
+      <w:numFmt w:val="bullet"/>
+      <w:lvlText w:val=""/>
+      <w:lvlJc w:val="left"/>
+      <w:pPr>
+        <w:ind w:left="2880" w:hanging="360"/>
+      </w:pPr>
+      <w:rPr>
+        <w:rFonts w:ascii="Symbol" w:hAnsi="Symbol" w:hint="default"/>
+      </w:rPr>
+    </w:lvl>
+    <w:lvl w:ilvl="4" w:tplc="04070003" w:tentative="1">
+      <w:start w:val="1"/>
+      <w:numFmt w:val="bullet"/>
+      <w:lvlText w:val="o"/>
+      <w:lvlJc w:val="left"/>
+      <w:pPr>
+        <w:ind w:left="3600" w:hanging="360"/>
+      </w:pPr>
+      <w:rPr>
+        <w:rFonts w:ascii="Courier New" w:hAnsi="Courier New" w:cs="Courier New" w:hint="default"/>
+      </w:rPr>
+    </w:lvl>
+    <w:lvl w:ilvl="5" w:tplc="04070005" w:tentative="1">
+      <w:start w:val="1"/>
+      <w:numFmt w:val="bullet"/>
+      <w:lvlText w:val=""/>
+      <w:lvlJc w:val="left"/>
+      <w:pPr>
+        <w:ind w:left="4320" w:hanging="360"/>
+      </w:pPr>
+      <w:rPr>
+        <w:rFonts w:ascii="Wingdings" w:hAnsi="Wingdings" w:hint="default"/>
+      </w:rPr>
+    </w:lvl>
+    <w:lvl w:ilvl="6" w:tplc="04070001" w:tentative="1">
+      <w:start w:val="1"/>
+      <w:numFmt w:val="bullet"/>
+      <w:lvlText w:val=""/>
+      <w:lvlJc w:val="left"/>
+      <w:pPr>
+        <w:ind w:left="5040" w:hanging="360"/>
+      </w:pPr>
+      <w:rPr>
+        <w:rFonts w:ascii="Symbol" w:hAnsi="Symbol" w:hint="default"/>
+      </w:rPr>
+    </w:lvl>
+    <w:lvl w:ilvl="7" w:tplc="04070003" w:tentative="1">
+      <w:start w:val="1"/>
+      <w:numFmt w:val="bullet"/>
+      <w:lvlText w:val="o"/>
+      <w:lvlJc w:val="left"/>
+      <w:pPr>
+        <w:ind w:left="5760" w:hanging="360"/>
+      </w:pPr>
+      <w:rPr>
+        <w:rFonts w:ascii="Courier New" w:hAnsi="Courier New" w:cs="Courier New" w:hint="default"/>
+      </w:rPr>
+    </w:lvl>
+    <w:lvl w:ilvl="8" w:tplc="04070005" w:tentative="1">
+      <w:start w:val="1"/>
+      <w:numFmt w:val="bullet"/>
+      <w:lvlText w:val=""/>
+      <w:lvlJc w:val="left"/>
+      <w:pPr>
+        <w:ind w:left="6480" w:hanging="360"/>
+      </w:pPr>
+      <w:rPr>
+        <w:rFonts w:ascii="Wingdings" w:hAnsi="Wingdings" w:hint="default"/>
+      </w:rPr>
+    </w:lvl>
+  </w:abstractNum>
+  <w:abstractNum w:abstractNumId="6" w15:restartNumberingAfterBreak="0">
     <w:nsid w:val="275B0C04"/>
     <w:multiLevelType w:val="multilevel"/>
     <w:tmpl w:val="536A94BE"/>
@@ -975,7 +3359,7 @@
       </w:rPr>
     </w:lvl>
   </w:abstractNum>
-  <w:abstractNum w:abstractNumId="3" w15:restartNumberingAfterBreak="0">
+  <w:abstractNum w:abstractNumId="7" w15:restartNumberingAfterBreak="0">
     <w:nsid w:val="281E3163"/>
     <w:multiLevelType w:val="multilevel"/>
     <w:tmpl w:val="DDC8BD36"/>
@@ -1124,7 +3508,459 @@
       </w:rPr>
     </w:lvl>
   </w:abstractNum>
-  <w:abstractNum w:abstractNumId="4" w15:restartNumberingAfterBreak="0">
+  <w:abstractNum w:abstractNumId="8" w15:restartNumberingAfterBreak="0">
+    <w:nsid w:val="2B0F0A71"/>
+    <w:multiLevelType w:val="hybridMultilevel"/>
+    <w:tmpl w:val="66125928"/>
+    <w:lvl w:ilvl="0" w:tplc="04070003">
+      <w:start w:val="1"/>
+      <w:numFmt w:val="bullet"/>
+      <w:lvlText w:val="o"/>
+      <w:lvlJc w:val="left"/>
+      <w:pPr>
+        <w:ind w:left="1440" w:hanging="360"/>
+      </w:pPr>
+      <w:rPr>
+        <w:rFonts w:ascii="Courier New" w:hAnsi="Courier New" w:cs="Courier New" w:hint="default"/>
+      </w:rPr>
+    </w:lvl>
+    <w:lvl w:ilvl="1" w:tplc="04070003" w:tentative="1">
+      <w:start w:val="1"/>
+      <w:numFmt w:val="bullet"/>
+      <w:lvlText w:val="o"/>
+      <w:lvlJc w:val="left"/>
+      <w:pPr>
+        <w:ind w:left="2160" w:hanging="360"/>
+      </w:pPr>
+      <w:rPr>
+        <w:rFonts w:ascii="Courier New" w:hAnsi="Courier New" w:cs="Courier New" w:hint="default"/>
+      </w:rPr>
+    </w:lvl>
+    <w:lvl w:ilvl="2" w:tplc="04070005" w:tentative="1">
+      <w:start w:val="1"/>
+      <w:numFmt w:val="bullet"/>
+      <w:lvlText w:val=""/>
+      <w:lvlJc w:val="left"/>
+      <w:pPr>
+        <w:ind w:left="2880" w:hanging="360"/>
+      </w:pPr>
+      <w:rPr>
+        <w:rFonts w:ascii="Wingdings" w:hAnsi="Wingdings" w:hint="default"/>
+      </w:rPr>
+    </w:lvl>
+    <w:lvl w:ilvl="3" w:tplc="04070001" w:tentative="1">
+      <w:start w:val="1"/>
+      <w:numFmt w:val="bullet"/>
+      <w:lvlText w:val=""/>
+      <w:lvlJc w:val="left"/>
+      <w:pPr>
+        <w:ind w:left="3600" w:hanging="360"/>
+      </w:pPr>
+      <w:rPr>
+        <w:rFonts w:ascii="Symbol" w:hAnsi="Symbol" w:hint="default"/>
+      </w:rPr>
+    </w:lvl>
+    <w:lvl w:ilvl="4" w:tplc="04070003" w:tentative="1">
+      <w:start w:val="1"/>
+      <w:numFmt w:val="bullet"/>
+      <w:lvlText w:val="o"/>
+      <w:lvlJc w:val="left"/>
+      <w:pPr>
+        <w:ind w:left="4320" w:hanging="360"/>
+      </w:pPr>
+      <w:rPr>
+        <w:rFonts w:ascii="Courier New" w:hAnsi="Courier New" w:cs="Courier New" w:hint="default"/>
+      </w:rPr>
+    </w:lvl>
+    <w:lvl w:ilvl="5" w:tplc="04070005" w:tentative="1">
+      <w:start w:val="1"/>
+      <w:numFmt w:val="bullet"/>
+      <w:lvlText w:val=""/>
+      <w:lvlJc w:val="left"/>
+      <w:pPr>
+        <w:ind w:left="5040" w:hanging="360"/>
+      </w:pPr>
+      <w:rPr>
+        <w:rFonts w:ascii="Wingdings" w:hAnsi="Wingdings" w:hint="default"/>
+      </w:rPr>
+    </w:lvl>
+    <w:lvl w:ilvl="6" w:tplc="04070001" w:tentative="1">
+      <w:start w:val="1"/>
+      <w:numFmt w:val="bullet"/>
+      <w:lvlText w:val=""/>
+      <w:lvlJc w:val="left"/>
+      <w:pPr>
+        <w:ind w:left="5760" w:hanging="360"/>
+      </w:pPr>
+      <w:rPr>
+        <w:rFonts w:ascii="Symbol" w:hAnsi="Symbol" w:hint="default"/>
+      </w:rPr>
+    </w:lvl>
+    <w:lvl w:ilvl="7" w:tplc="04070003" w:tentative="1">
+      <w:start w:val="1"/>
+      <w:numFmt w:val="bullet"/>
+      <w:lvlText w:val="o"/>
+      <w:lvlJc w:val="left"/>
+      <w:pPr>
+        <w:ind w:left="6480" w:hanging="360"/>
+      </w:pPr>
+      <w:rPr>
+        <w:rFonts w:ascii="Courier New" w:hAnsi="Courier New" w:cs="Courier New" w:hint="default"/>
+      </w:rPr>
+    </w:lvl>
+    <w:lvl w:ilvl="8" w:tplc="04070005" w:tentative="1">
+      <w:start w:val="1"/>
+      <w:numFmt w:val="bullet"/>
+      <w:lvlText w:val=""/>
+      <w:lvlJc w:val="left"/>
+      <w:pPr>
+        <w:ind w:left="7200" w:hanging="360"/>
+      </w:pPr>
+      <w:rPr>
+        <w:rFonts w:ascii="Wingdings" w:hAnsi="Wingdings" w:hint="default"/>
+      </w:rPr>
+    </w:lvl>
+  </w:abstractNum>
+  <w:abstractNum w:abstractNumId="9" w15:restartNumberingAfterBreak="0">
+    <w:nsid w:val="39BD3E3B"/>
+    <w:multiLevelType w:val="hybridMultilevel"/>
+    <w:tmpl w:val="9FB45ECC"/>
+    <w:lvl w:ilvl="0" w:tplc="04070001">
+      <w:start w:val="1"/>
+      <w:numFmt w:val="bullet"/>
+      <w:lvlText w:val=""/>
+      <w:lvlJc w:val="left"/>
+      <w:pPr>
+        <w:ind w:left="720" w:hanging="360"/>
+      </w:pPr>
+      <w:rPr>
+        <w:rFonts w:ascii="Symbol" w:hAnsi="Symbol" w:hint="default"/>
+      </w:rPr>
+    </w:lvl>
+    <w:lvl w:ilvl="1" w:tplc="04070003" w:tentative="1">
+      <w:start w:val="1"/>
+      <w:numFmt w:val="bullet"/>
+      <w:lvlText w:val="o"/>
+      <w:lvlJc w:val="left"/>
+      <w:pPr>
+        <w:ind w:left="1440" w:hanging="360"/>
+      </w:pPr>
+      <w:rPr>
+        <w:rFonts w:ascii="Courier New" w:hAnsi="Courier New" w:cs="Courier New" w:hint="default"/>
+      </w:rPr>
+    </w:lvl>
+    <w:lvl w:ilvl="2" w:tplc="04070005" w:tentative="1">
+      <w:start w:val="1"/>
+      <w:numFmt w:val="bullet"/>
+      <w:lvlText w:val=""/>
+      <w:lvlJc w:val="left"/>
+      <w:pPr>
+        <w:ind w:left="2160" w:hanging="360"/>
+      </w:pPr>
+      <w:rPr>
+        <w:rFonts w:ascii="Wingdings" w:hAnsi="Wingdings" w:hint="default"/>
+      </w:rPr>
+    </w:lvl>
+    <w:lvl w:ilvl="3" w:tplc="04070001" w:tentative="1">
+      <w:start w:val="1"/>
+      <w:numFmt w:val="bullet"/>
+      <w:lvlText w:val=""/>
+      <w:lvlJc w:val="left"/>
+      <w:pPr>
+        <w:ind w:left="2880" w:hanging="360"/>
+      </w:pPr>
+      <w:rPr>
+        <w:rFonts w:ascii="Symbol" w:hAnsi="Symbol" w:hint="default"/>
+      </w:rPr>
+    </w:lvl>
+    <w:lvl w:ilvl="4" w:tplc="04070003" w:tentative="1">
+      <w:start w:val="1"/>
+      <w:numFmt w:val="bullet"/>
+      <w:lvlText w:val="o"/>
+      <w:lvlJc w:val="left"/>
+      <w:pPr>
+        <w:ind w:left="3600" w:hanging="360"/>
+      </w:pPr>
+      <w:rPr>
+        <w:rFonts w:ascii="Courier New" w:hAnsi="Courier New" w:cs="Courier New" w:hint="default"/>
+      </w:rPr>
+    </w:lvl>
+    <w:lvl w:ilvl="5" w:tplc="04070005" w:tentative="1">
+      <w:start w:val="1"/>
+      <w:numFmt w:val="bullet"/>
+      <w:lvlText w:val=""/>
+      <w:lvlJc w:val="left"/>
+      <w:pPr>
+        <w:ind w:left="4320" w:hanging="360"/>
+      </w:pPr>
+      <w:rPr>
+        <w:rFonts w:ascii="Wingdings" w:hAnsi="Wingdings" w:hint="default"/>
+      </w:rPr>
+    </w:lvl>
+    <w:lvl w:ilvl="6" w:tplc="04070001" w:tentative="1">
+      <w:start w:val="1"/>
+      <w:numFmt w:val="bullet"/>
+      <w:lvlText w:val=""/>
+      <w:lvlJc w:val="left"/>
+      <w:pPr>
+        <w:ind w:left="5040" w:hanging="360"/>
+      </w:pPr>
+      <w:rPr>
+        <w:rFonts w:ascii="Symbol" w:hAnsi="Symbol" w:hint="default"/>
+      </w:rPr>
+    </w:lvl>
+    <w:lvl w:ilvl="7" w:tplc="04070003" w:tentative="1">
+      <w:start w:val="1"/>
+      <w:numFmt w:val="bullet"/>
+      <w:lvlText w:val="o"/>
+      <w:lvlJc w:val="left"/>
+      <w:pPr>
+        <w:ind w:left="5760" w:hanging="360"/>
+      </w:pPr>
+      <w:rPr>
+        <w:rFonts w:ascii="Courier New" w:hAnsi="Courier New" w:cs="Courier New" w:hint="default"/>
+      </w:rPr>
+    </w:lvl>
+    <w:lvl w:ilvl="8" w:tplc="04070005" w:tentative="1">
+      <w:start w:val="1"/>
+      <w:numFmt w:val="bullet"/>
+      <w:lvlText w:val=""/>
+      <w:lvlJc w:val="left"/>
+      <w:pPr>
+        <w:ind w:left="6480" w:hanging="360"/>
+      </w:pPr>
+      <w:rPr>
+        <w:rFonts w:ascii="Wingdings" w:hAnsi="Wingdings" w:hint="default"/>
+      </w:rPr>
+    </w:lvl>
+  </w:abstractNum>
+  <w:abstractNum w:abstractNumId="10" w15:restartNumberingAfterBreak="0">
+    <w:nsid w:val="48507179"/>
+    <w:multiLevelType w:val="hybridMultilevel"/>
+    <w:tmpl w:val="EC8C4898"/>
+    <w:lvl w:ilvl="0" w:tplc="04070003">
+      <w:start w:val="1"/>
+      <w:numFmt w:val="bullet"/>
+      <w:lvlText w:val="o"/>
+      <w:lvlJc w:val="left"/>
+      <w:pPr>
+        <w:ind w:left="720" w:hanging="360"/>
+      </w:pPr>
+      <w:rPr>
+        <w:rFonts w:ascii="Courier New" w:hAnsi="Courier New" w:cs="Courier New" w:hint="default"/>
+      </w:rPr>
+    </w:lvl>
+    <w:lvl w:ilvl="1" w:tplc="04070003" w:tentative="1">
+      <w:start w:val="1"/>
+      <w:numFmt w:val="bullet"/>
+      <w:lvlText w:val="o"/>
+      <w:lvlJc w:val="left"/>
+      <w:pPr>
+        <w:ind w:left="1440" w:hanging="360"/>
+      </w:pPr>
+      <w:rPr>
+        <w:rFonts w:ascii="Courier New" w:hAnsi="Courier New" w:cs="Courier New" w:hint="default"/>
+      </w:rPr>
+    </w:lvl>
+    <w:lvl w:ilvl="2" w:tplc="04070005" w:tentative="1">
+      <w:start w:val="1"/>
+      <w:numFmt w:val="bullet"/>
+      <w:lvlText w:val=""/>
+      <w:lvlJc w:val="left"/>
+      <w:pPr>
+        <w:ind w:left="2160" w:hanging="360"/>
+      </w:pPr>
+      <w:rPr>
+        <w:rFonts w:ascii="Wingdings" w:hAnsi="Wingdings" w:hint="default"/>
+      </w:rPr>
+    </w:lvl>
+    <w:lvl w:ilvl="3" w:tplc="04070001" w:tentative="1">
+      <w:start w:val="1"/>
+      <w:numFmt w:val="bullet"/>
+      <w:lvlText w:val=""/>
+      <w:lvlJc w:val="left"/>
+      <w:pPr>
+        <w:ind w:left="2880" w:hanging="360"/>
+      </w:pPr>
+      <w:rPr>
+        <w:rFonts w:ascii="Symbol" w:hAnsi="Symbol" w:hint="default"/>
+      </w:rPr>
+    </w:lvl>
+    <w:lvl w:ilvl="4" w:tplc="04070003" w:tentative="1">
+      <w:start w:val="1"/>
+      <w:numFmt w:val="bullet"/>
+      <w:lvlText w:val="o"/>
+      <w:lvlJc w:val="left"/>
+      <w:pPr>
+        <w:ind w:left="3600" w:hanging="360"/>
+      </w:pPr>
+      <w:rPr>
+        <w:rFonts w:ascii="Courier New" w:hAnsi="Courier New" w:cs="Courier New" w:hint="default"/>
+      </w:rPr>
+    </w:lvl>
+    <w:lvl w:ilvl="5" w:tplc="04070005" w:tentative="1">
+      <w:start w:val="1"/>
+      <w:numFmt w:val="bullet"/>
+      <w:lvlText w:val=""/>
+      <w:lvlJc w:val="left"/>
+      <w:pPr>
+        <w:ind w:left="4320" w:hanging="360"/>
+      </w:pPr>
+      <w:rPr>
+        <w:rFonts w:ascii="Wingdings" w:hAnsi="Wingdings" w:hint="default"/>
+      </w:rPr>
+    </w:lvl>
+    <w:lvl w:ilvl="6" w:tplc="04070001" w:tentative="1">
+      <w:start w:val="1"/>
+      <w:numFmt w:val="bullet"/>
+      <w:lvlText w:val=""/>
+      <w:lvlJc w:val="left"/>
+      <w:pPr>
+        <w:ind w:left="5040" w:hanging="360"/>
+      </w:pPr>
+      <w:rPr>
+        <w:rFonts w:ascii="Symbol" w:hAnsi="Symbol" w:hint="default"/>
+      </w:rPr>
+    </w:lvl>
+    <w:lvl w:ilvl="7" w:tplc="04070003" w:tentative="1">
+      <w:start w:val="1"/>
+      <w:numFmt w:val="bullet"/>
+      <w:lvlText w:val="o"/>
+      <w:lvlJc w:val="left"/>
+      <w:pPr>
+        <w:ind w:left="5760" w:hanging="360"/>
+      </w:pPr>
+      <w:rPr>
+        <w:rFonts w:ascii="Courier New" w:hAnsi="Courier New" w:cs="Courier New" w:hint="default"/>
+      </w:rPr>
+    </w:lvl>
+    <w:lvl w:ilvl="8" w:tplc="04070005" w:tentative="1">
+      <w:start w:val="1"/>
+      <w:numFmt w:val="bullet"/>
+      <w:lvlText w:val=""/>
+      <w:lvlJc w:val="left"/>
+      <w:pPr>
+        <w:ind w:left="6480" w:hanging="360"/>
+      </w:pPr>
+      <w:rPr>
+        <w:rFonts w:ascii="Wingdings" w:hAnsi="Wingdings" w:hint="default"/>
+      </w:rPr>
+    </w:lvl>
+  </w:abstractNum>
+  <w:abstractNum w:abstractNumId="11" w15:restartNumberingAfterBreak="0">
+    <w:nsid w:val="54312F50"/>
+    <w:multiLevelType w:val="hybridMultilevel"/>
+    <w:tmpl w:val="9F64333C"/>
+    <w:lvl w:ilvl="0" w:tplc="04070003">
+      <w:start w:val="1"/>
+      <w:numFmt w:val="bullet"/>
+      <w:lvlText w:val="o"/>
+      <w:lvlJc w:val="left"/>
+      <w:pPr>
+        <w:ind w:left="1428" w:hanging="360"/>
+      </w:pPr>
+      <w:rPr>
+        <w:rFonts w:ascii="Courier New" w:hAnsi="Courier New" w:cs="Courier New" w:hint="default"/>
+      </w:rPr>
+    </w:lvl>
+    <w:lvl w:ilvl="1" w:tplc="04070003" w:tentative="1">
+      <w:start w:val="1"/>
+      <w:numFmt w:val="bullet"/>
+      <w:lvlText w:val="o"/>
+      <w:lvlJc w:val="left"/>
+      <w:pPr>
+        <w:ind w:left="2148" w:hanging="360"/>
+      </w:pPr>
+      <w:rPr>
+        <w:rFonts w:ascii="Courier New" w:hAnsi="Courier New" w:cs="Courier New" w:hint="default"/>
+      </w:rPr>
+    </w:lvl>
+    <w:lvl w:ilvl="2" w:tplc="04070005" w:tentative="1">
+      <w:start w:val="1"/>
+      <w:numFmt w:val="bullet"/>
+      <w:lvlText w:val=""/>
+      <w:lvlJc w:val="left"/>
+      <w:pPr>
+        <w:ind w:left="2868" w:hanging="360"/>
+      </w:pPr>
+      <w:rPr>
+        <w:rFonts w:ascii="Wingdings" w:hAnsi="Wingdings" w:hint="default"/>
+      </w:rPr>
+    </w:lvl>
+    <w:lvl w:ilvl="3" w:tplc="04070001" w:tentative="1">
+      <w:start w:val="1"/>
+      <w:numFmt w:val="bullet"/>
+      <w:lvlText w:val=""/>
+      <w:lvlJc w:val="left"/>
+      <w:pPr>
+        <w:ind w:left="3588" w:hanging="360"/>
+      </w:pPr>
+      <w:rPr>
+        <w:rFonts w:ascii="Symbol" w:hAnsi="Symbol" w:hint="default"/>
+      </w:rPr>
+    </w:lvl>
+    <w:lvl w:ilvl="4" w:tplc="04070003" w:tentative="1">
+      <w:start w:val="1"/>
+      <w:numFmt w:val="bullet"/>
+      <w:lvlText w:val="o"/>
+      <w:lvlJc w:val="left"/>
+      <w:pPr>
+        <w:ind w:left="4308" w:hanging="360"/>
+      </w:pPr>
+      <w:rPr>
+        <w:rFonts w:ascii="Courier New" w:hAnsi="Courier New" w:cs="Courier New" w:hint="default"/>
+      </w:rPr>
+    </w:lvl>
+    <w:lvl w:ilvl="5" w:tplc="04070005" w:tentative="1">
+      <w:start w:val="1"/>
+      <w:numFmt w:val="bullet"/>
+      <w:lvlText w:val=""/>
+      <w:lvlJc w:val="left"/>
+      <w:pPr>
+        <w:ind w:left="5028" w:hanging="360"/>
+      </w:pPr>
+      <w:rPr>
+        <w:rFonts w:ascii="Wingdings" w:hAnsi="Wingdings" w:hint="default"/>
+      </w:rPr>
+    </w:lvl>
+    <w:lvl w:ilvl="6" w:tplc="04070001" w:tentative="1">
+      <w:start w:val="1"/>
+      <w:numFmt w:val="bullet"/>
+      <w:lvlText w:val=""/>
+      <w:lvlJc w:val="left"/>
+      <w:pPr>
+        <w:ind w:left="5748" w:hanging="360"/>
+      </w:pPr>
+      <w:rPr>
+        <w:rFonts w:ascii="Symbol" w:hAnsi="Symbol" w:hint="default"/>
+      </w:rPr>
+    </w:lvl>
+    <w:lvl w:ilvl="7" w:tplc="04070003" w:tentative="1">
+      <w:start w:val="1"/>
+      <w:numFmt w:val="bullet"/>
+      <w:lvlText w:val="o"/>
+      <w:lvlJc w:val="left"/>
+      <w:pPr>
+        <w:ind w:left="6468" w:hanging="360"/>
+      </w:pPr>
+      <w:rPr>
+        <w:rFonts w:ascii="Courier New" w:hAnsi="Courier New" w:cs="Courier New" w:hint="default"/>
+      </w:rPr>
+    </w:lvl>
+    <w:lvl w:ilvl="8" w:tplc="04070005" w:tentative="1">
+      <w:start w:val="1"/>
+      <w:numFmt w:val="bullet"/>
+      <w:lvlText w:val=""/>
+      <w:lvlJc w:val="left"/>
+      <w:pPr>
+        <w:ind w:left="7188" w:hanging="360"/>
+      </w:pPr>
+      <w:rPr>
+        <w:rFonts w:ascii="Wingdings" w:hAnsi="Wingdings" w:hint="default"/>
+      </w:rPr>
+    </w:lvl>
+  </w:abstractNum>
+  <w:abstractNum w:abstractNumId="12" w15:restartNumberingAfterBreak="0">
     <w:nsid w:val="6B585900"/>
     <w:multiLevelType w:val="multilevel"/>
     <w:tmpl w:val="410233F2"/>
@@ -1273,7 +4109,7 @@
       </w:rPr>
     </w:lvl>
   </w:abstractNum>
-  <w:abstractNum w:abstractNumId="5" w15:restartNumberingAfterBreak="0">
+  <w:abstractNum w:abstractNumId="13" w15:restartNumberingAfterBreak="0">
     <w:nsid w:val="7A3759CF"/>
     <w:multiLevelType w:val="multilevel"/>
     <w:tmpl w:val="3862992E"/>
@@ -1422,7 +4258,120 @@
       </w:rPr>
     </w:lvl>
   </w:abstractNum>
-  <w:abstractNum w:abstractNumId="6" w15:restartNumberingAfterBreak="0">
+  <w:abstractNum w:abstractNumId="14" w15:restartNumberingAfterBreak="0">
+    <w:nsid w:val="7BFD7D29"/>
+    <w:multiLevelType w:val="hybridMultilevel"/>
+    <w:tmpl w:val="A5DEB96E"/>
+    <w:lvl w:ilvl="0" w:tplc="04070001">
+      <w:start w:val="1"/>
+      <w:numFmt w:val="bullet"/>
+      <w:lvlText w:val=""/>
+      <w:lvlJc w:val="left"/>
+      <w:pPr>
+        <w:ind w:left="720" w:hanging="360"/>
+      </w:pPr>
+      <w:rPr>
+        <w:rFonts w:ascii="Symbol" w:hAnsi="Symbol" w:hint="default"/>
+      </w:rPr>
+    </w:lvl>
+    <w:lvl w:ilvl="1" w:tplc="04070003" w:tentative="1">
+      <w:start w:val="1"/>
+      <w:numFmt w:val="bullet"/>
+      <w:lvlText w:val="o"/>
+      <w:lvlJc w:val="left"/>
+      <w:pPr>
+        <w:ind w:left="1440" w:hanging="360"/>
+      </w:pPr>
+      <w:rPr>
+        <w:rFonts w:ascii="Courier New" w:hAnsi="Courier New" w:cs="Courier New" w:hint="default"/>
+      </w:rPr>
+    </w:lvl>
+    <w:lvl w:ilvl="2" w:tplc="04070005" w:tentative="1">
+      <w:start w:val="1"/>
+      <w:numFmt w:val="bullet"/>
+      <w:lvlText w:val=""/>
+      <w:lvlJc w:val="left"/>
+      <w:pPr>
+        <w:ind w:left="2160" w:hanging="360"/>
+      </w:pPr>
+      <w:rPr>
+        <w:rFonts w:ascii="Wingdings" w:hAnsi="Wingdings" w:hint="default"/>
+      </w:rPr>
+    </w:lvl>
+    <w:lvl w:ilvl="3" w:tplc="04070001" w:tentative="1">
+      <w:start w:val="1"/>
+      <w:numFmt w:val="bullet"/>
+      <w:lvlText w:val=""/>
+      <w:lvlJc w:val="left"/>
+      <w:pPr>
+        <w:ind w:left="2880" w:hanging="360"/>
+      </w:pPr>
+      <w:rPr>
+        <w:rFonts w:ascii="Symbol" w:hAnsi="Symbol" w:hint="default"/>
+      </w:rPr>
+    </w:lvl>
+    <w:lvl w:ilvl="4" w:tplc="04070003" w:tentative="1">
+      <w:start w:val="1"/>
+      <w:numFmt w:val="bullet"/>
+      <w:lvlText w:val="o"/>
+      <w:lvlJc w:val="left"/>
+      <w:pPr>
+        <w:ind w:left="3600" w:hanging="360"/>
+      </w:pPr>
+      <w:rPr>
+        <w:rFonts w:ascii="Courier New" w:hAnsi="Courier New" w:cs="Courier New" w:hint="default"/>
+      </w:rPr>
+    </w:lvl>
+    <w:lvl w:ilvl="5" w:tplc="04070005" w:tentative="1">
+      <w:start w:val="1"/>
+      <w:numFmt w:val="bullet"/>
+      <w:lvlText w:val=""/>
+      <w:lvlJc w:val="left"/>
+      <w:pPr>
+        <w:ind w:left="4320" w:hanging="360"/>
+      </w:pPr>
+      <w:rPr>
+        <w:rFonts w:ascii="Wingdings" w:hAnsi="Wingdings" w:hint="default"/>
+      </w:rPr>
+    </w:lvl>
+    <w:lvl w:ilvl="6" w:tplc="04070001" w:tentative="1">
+      <w:start w:val="1"/>
+      <w:numFmt w:val="bullet"/>
+      <w:lvlText w:val=""/>
+      <w:lvlJc w:val="left"/>
+      <w:pPr>
+        <w:ind w:left="5040" w:hanging="360"/>
+      </w:pPr>
+      <w:rPr>
+        <w:rFonts w:ascii="Symbol" w:hAnsi="Symbol" w:hint="default"/>
+      </w:rPr>
+    </w:lvl>
+    <w:lvl w:ilvl="7" w:tplc="04070003" w:tentative="1">
+      <w:start w:val="1"/>
+      <w:numFmt w:val="bullet"/>
+      <w:lvlText w:val="o"/>
+      <w:lvlJc w:val="left"/>
+      <w:pPr>
+        <w:ind w:left="5760" w:hanging="360"/>
+      </w:pPr>
+      <w:rPr>
+        <w:rFonts w:ascii="Courier New" w:hAnsi="Courier New" w:cs="Courier New" w:hint="default"/>
+      </w:rPr>
+    </w:lvl>
+    <w:lvl w:ilvl="8" w:tplc="04070005" w:tentative="1">
+      <w:start w:val="1"/>
+      <w:numFmt w:val="bullet"/>
+      <w:lvlText w:val=""/>
+      <w:lvlJc w:val="left"/>
+      <w:pPr>
+        <w:ind w:left="6480" w:hanging="360"/>
+      </w:pPr>
+      <w:rPr>
+        <w:rFonts w:ascii="Wingdings" w:hAnsi="Wingdings" w:hint="default"/>
+      </w:rPr>
+    </w:lvl>
+  </w:abstractNum>
+  <w:abstractNum w:abstractNumId="15" w15:restartNumberingAfterBreak="0">
     <w:nsid w:val="7E0606D9"/>
     <w:multiLevelType w:val="multilevel"/>
     <w:tmpl w:val="EB6C11EE"/>
@@ -1572,25 +4521,52 @@
     </w:lvl>
   </w:abstractNum>
   <w:num w:numId="1">
+    <w:abstractNumId w:val="1"/>
+  </w:num>
+  <w:num w:numId="2">
+    <w:abstractNumId w:val="15"/>
+  </w:num>
+  <w:num w:numId="3">
+    <w:abstractNumId w:val="7"/>
+  </w:num>
+  <w:num w:numId="4">
+    <w:abstractNumId w:val="6"/>
+  </w:num>
+  <w:num w:numId="5">
+    <w:abstractNumId w:val="13"/>
+  </w:num>
+  <w:num w:numId="6">
+    <w:abstractNumId w:val="12"/>
+  </w:num>
+  <w:num w:numId="7">
+    <w:abstractNumId w:val="4"/>
+  </w:num>
+  <w:num w:numId="8">
+    <w:abstractNumId w:val="9"/>
+  </w:num>
+  <w:num w:numId="9">
+    <w:abstractNumId w:val="2"/>
+  </w:num>
+  <w:num w:numId="10">
     <w:abstractNumId w:val="0"/>
   </w:num>
-  <w:num w:numId="2">
-    <w:abstractNumId w:val="6"/>
-  </w:num>
-  <w:num w:numId="3">
+  <w:num w:numId="11">
     <w:abstractNumId w:val="3"/>
   </w:num>
-  <w:num w:numId="4">
-    <w:abstractNumId w:val="2"/>
-  </w:num>
-  <w:num w:numId="5">
+  <w:num w:numId="12">
     <w:abstractNumId w:val="5"/>
   </w:num>
-  <w:num w:numId="6">
-    <w:abstractNumId w:val="4"/>
+  <w:num w:numId="13">
+    <w:abstractNumId w:val="14"/>
   </w:num>
-  <w:num w:numId="7">
-    <w:abstractNumId w:val="1"/>
+  <w:num w:numId="14">
+    <w:abstractNumId w:val="8"/>
+  </w:num>
+  <w:num w:numId="15">
+    <w:abstractNumId w:val="10"/>
+  </w:num>
+  <w:num w:numId="16">
+    <w:abstractNumId w:val="11"/>
   </w:num>
 </w:numbering>
 </file>
@@ -2211,6 +5187,145 @@
       <w:szCs w:val="32"/>
     </w:rPr>
   </w:style>
+  <w:style w:type="character" w:styleId="BesuchterLink">
+    <w:name w:val="FollowedHyperlink"/>
+    <w:basedOn w:val="Absatz-Standardschriftart"/>
+    <w:uiPriority w:val="99"/>
+    <w:semiHidden/>
+    <w:unhideWhenUsed/>
+    <w:rsid w:val="00DD184D"/>
+    <w:rPr>
+      <w:color w:val="954F72" w:themeColor="followedHyperlink"/>
+      <w:u w:val="single"/>
+    </w:rPr>
+  </w:style>
+  <w:style w:type="paragraph" w:styleId="Titel">
+    <w:name w:val="Title"/>
+    <w:basedOn w:val="Standard"/>
+    <w:next w:val="Standard"/>
+    <w:link w:val="TitelZchn"/>
+    <w:uiPriority w:val="10"/>
+    <w:qFormat/>
+    <w:rsid w:val="00C51B65"/>
+    <w:pPr>
+      <w:spacing w:after="0" w:line="240" w:lineRule="auto"/>
+      <w:contextualSpacing/>
+    </w:pPr>
+    <w:rPr>
+      <w:rFonts w:asciiTheme="majorHAnsi" w:eastAsiaTheme="majorEastAsia" w:hAnsiTheme="majorHAnsi" w:cstheme="majorBidi"/>
+      <w:spacing w:val="-10"/>
+      <w:kern w:val="28"/>
+      <w:sz w:val="56"/>
+      <w:szCs w:val="56"/>
+    </w:rPr>
+  </w:style>
+  <w:style w:type="character" w:customStyle="1" w:styleId="TitelZchn">
+    <w:name w:val="Titel Zchn"/>
+    <w:basedOn w:val="Absatz-Standardschriftart"/>
+    <w:link w:val="Titel"/>
+    <w:uiPriority w:val="10"/>
+    <w:rsid w:val="00C51B65"/>
+    <w:rPr>
+      <w:rFonts w:asciiTheme="majorHAnsi" w:eastAsiaTheme="majorEastAsia" w:hAnsiTheme="majorHAnsi" w:cstheme="majorBidi"/>
+      <w:spacing w:val="-10"/>
+      <w:kern w:val="28"/>
+      <w:sz w:val="56"/>
+      <w:szCs w:val="56"/>
+    </w:rPr>
+  </w:style>
+  <w:style w:type="paragraph" w:styleId="KeinLeerraum">
+    <w:name w:val="No Spacing"/>
+    <w:uiPriority w:val="1"/>
+    <w:qFormat/>
+    <w:rsid w:val="00C51B65"/>
+    <w:pPr>
+      <w:spacing w:after="0" w:line="240" w:lineRule="auto"/>
+    </w:pPr>
+  </w:style>
+  <w:style w:type="paragraph" w:styleId="Kopfzeile">
+    <w:name w:val="header"/>
+    <w:basedOn w:val="Standard"/>
+    <w:link w:val="KopfzeileZchn"/>
+    <w:uiPriority w:val="99"/>
+    <w:unhideWhenUsed/>
+    <w:rsid w:val="00FC5F57"/>
+    <w:pPr>
+      <w:tabs>
+        <w:tab w:val="center" w:pos="4536"/>
+        <w:tab w:val="right" w:pos="9072"/>
+      </w:tabs>
+      <w:spacing w:after="0" w:line="240" w:lineRule="auto"/>
+    </w:pPr>
+  </w:style>
+  <w:style w:type="character" w:customStyle="1" w:styleId="KopfzeileZchn">
+    <w:name w:val="Kopfzeile Zchn"/>
+    <w:basedOn w:val="Absatz-Standardschriftart"/>
+    <w:link w:val="Kopfzeile"/>
+    <w:uiPriority w:val="99"/>
+    <w:rsid w:val="00FC5F57"/>
+  </w:style>
+  <w:style w:type="paragraph" w:styleId="Fuzeile">
+    <w:name w:val="footer"/>
+    <w:basedOn w:val="Standard"/>
+    <w:link w:val="FuzeileZchn"/>
+    <w:uiPriority w:val="99"/>
+    <w:unhideWhenUsed/>
+    <w:rsid w:val="00FC5F57"/>
+    <w:pPr>
+      <w:tabs>
+        <w:tab w:val="center" w:pos="4536"/>
+        <w:tab w:val="right" w:pos="9072"/>
+      </w:tabs>
+      <w:spacing w:after="0" w:line="240" w:lineRule="auto"/>
+    </w:pPr>
+  </w:style>
+  <w:style w:type="character" w:customStyle="1" w:styleId="FuzeileZchn">
+    <w:name w:val="Fußzeile Zchn"/>
+    <w:basedOn w:val="Absatz-Standardschriftart"/>
+    <w:link w:val="Fuzeile"/>
+    <w:uiPriority w:val="99"/>
+    <w:rsid w:val="00FC5F57"/>
+  </w:style>
+  <w:style w:type="paragraph" w:styleId="Inhaltsverzeichnisberschrift">
+    <w:name w:val="TOC Heading"/>
+    <w:basedOn w:val="berschrift1"/>
+    <w:next w:val="Standard"/>
+    <w:uiPriority w:val="39"/>
+    <w:unhideWhenUsed/>
+    <w:qFormat/>
+    <w:rsid w:val="007B34B4"/>
+    <w:pPr>
+      <w:outlineLvl w:val="9"/>
+    </w:pPr>
+    <w:rPr>
+      <w:lang w:eastAsia="de-DE"/>
+    </w:rPr>
+  </w:style>
+  <w:style w:type="paragraph" w:styleId="Verzeichnis1">
+    <w:name w:val="toc 1"/>
+    <w:basedOn w:val="Standard"/>
+    <w:next w:val="Standard"/>
+    <w:autoRedefine/>
+    <w:uiPriority w:val="39"/>
+    <w:unhideWhenUsed/>
+    <w:rsid w:val="007B34B4"/>
+    <w:pPr>
+      <w:spacing w:after="100"/>
+    </w:pPr>
+  </w:style>
+  <w:style w:type="paragraph" w:styleId="Verzeichnis2">
+    <w:name w:val="toc 2"/>
+    <w:basedOn w:val="Standard"/>
+    <w:next w:val="Standard"/>
+    <w:autoRedefine/>
+    <w:uiPriority w:val="39"/>
+    <w:unhideWhenUsed/>
+    <w:rsid w:val="007B34B4"/>
+    <w:pPr>
+      <w:spacing w:after="100"/>
+      <w:ind w:left="220"/>
+    </w:pPr>
+  </w:style>
 </w:styles>
 </file>
 
@@ -2507,4 +5622,16 @@
     </a:ext>
   </a:extLst>
 </a:theme>
+</file>
+
+<file path=customXml/item1.xml><?xml version="1.0" encoding="utf-8"?>
+<b:Sources xmlns:b="http://schemas.openxmlformats.org/officeDocument/2006/bibliography" xmlns="http://schemas.openxmlformats.org/officeDocument/2006/bibliography" SelectedStyle="\APASixthEditionOfficeOnline.xsl" StyleName="APA" Version="6"/>
+</file>
+
+<file path=customXml/itemProps1.xml><?xml version="1.0" encoding="utf-8"?>
+<ds:datastoreItem xmlns:ds="http://schemas.openxmlformats.org/officeDocument/2006/customXml" ds:itemID="{D5D68BF5-0CFB-4396-A06E-87407743B8C9}">
+  <ds:schemaRefs>
+    <ds:schemaRef ds:uri="http://schemas.openxmlformats.org/officeDocument/2006/bibliography"/>
+  </ds:schemaRefs>
+</ds:datastoreItem>
 </file>
</xml_diff>